<commit_message>
this is the forth commit
</commit_message>
<xml_diff>
--- a/web ass 1.docx
+++ b/web ass 1.docx
@@ -331,7 +331,23 @@
           <w:sz w:val="28"/>
           <w:szCs w:val="28"/>
         </w:rPr>
-        <w:t xml:space="preserve">Submitted To : Mr. </w:t>
+        <w:t xml:space="preserve">Submitted </w:t>
+      </w:r>
+      <w:proofErr w:type="gramStart"/>
+      <w:r>
+        <w:rPr>
+          <w:sz w:val="28"/>
+          <w:szCs w:val="28"/>
+        </w:rPr>
+        <w:t>To :</w:t>
+      </w:r>
+      <w:proofErr w:type="gramEnd"/>
+      <w:r>
+        <w:rPr>
+          <w:sz w:val="28"/>
+          <w:szCs w:val="28"/>
+        </w:rPr>
+        <w:t xml:space="preserve"> Mr. </w:t>
       </w:r>
       <w:proofErr w:type="spellStart"/>
       <w:r>
@@ -437,7 +453,6 @@
           <w:docPartUnique/>
         </w:docPartObj>
       </w:sdtPr>
-      <w:sdtEndPr/>
       <w:sdtContent>
         <w:p>
           <w:pPr>
@@ -1312,8 +1327,13 @@
         <w:spacing w:line="480" w:lineRule="auto"/>
       </w:pPr>
       <w:r>
-        <w:t>//Automatically generated list of figures [If there is fig in the document ]</w:t>
-      </w:r>
+        <w:t xml:space="preserve">//Automatically generated list of figures [If there is fig in the </w:t>
+      </w:r>
+      <w:proofErr w:type="gramStart"/>
+      <w:r>
+        <w:t>document ]</w:t>
+      </w:r>
+      <w:proofErr w:type="gramEnd"/>
     </w:p>
     <w:p>
       <w:pPr>
@@ -2204,16 +2224,6 @@
         </w:rPr>
         <w:t xml:space="preserve">Mobile broadband—connecting to the internet through a cell phone—has exploded in popularity over the last five years. </w:t>
       </w:r>
-      <w:proofErr w:type="spellStart"/>
-      <w:r>
-        <w:rPr>
-          <w:rFonts w:ascii="Times New Roman" w:hAnsi="Times New Roman" w:cs="Times New Roman"/>
-          <w:sz w:val="24"/>
-          <w:szCs w:val="24"/>
-        </w:rPr>
-        <w:t>insta</w:t>
-      </w:r>
-      <w:proofErr w:type="spellEnd"/>
     </w:p>
     <w:p>
       <w:pPr>
@@ -2362,17 +2372,258 @@
           <w:sz w:val="24"/>
           <w:szCs w:val="24"/>
         </w:rPr>
-        <w:t>the interface got much better and now you can add vi</w:t>
-      </w:r>
+        <w:t xml:space="preserve">the interface got much better and now you can add videos and you can also use it to post long videos in </w:t>
+      </w:r>
+      <w:r>
+        <w:rPr>
+          <w:rFonts w:asciiTheme="minorHAnsi" w:hAnsiTheme="minorHAnsi" w:cstheme="minorHAnsi"/>
+          <w:sz w:val="24"/>
+          <w:szCs w:val="24"/>
+        </w:rPr>
+        <w:t>its</w:t>
+      </w:r>
+      <w:r>
+        <w:rPr>
+          <w:rFonts w:asciiTheme="minorHAnsi" w:hAnsiTheme="minorHAnsi" w:cstheme="minorHAnsi"/>
+          <w:sz w:val="24"/>
+          <w:szCs w:val="24"/>
+        </w:rPr>
+        <w:t xml:space="preserve"> new IG tv.</w:t>
+      </w:r>
+    </w:p>
+    <w:p>
+      <w:pPr>
+        <w:rPr>
+          <w:rFonts w:asciiTheme="minorHAnsi" w:hAnsiTheme="minorHAnsi" w:cstheme="minorHAnsi"/>
+          <w:sz w:val="24"/>
+          <w:szCs w:val="24"/>
+        </w:rPr>
+      </w:pPr>
+    </w:p>
+    <w:p>
+      <w:pPr>
+        <w:rPr>
+          <w:rFonts w:asciiTheme="minorHAnsi" w:hAnsiTheme="minorHAnsi" w:cstheme="minorHAnsi"/>
+          <w:sz w:val="24"/>
+          <w:szCs w:val="24"/>
+        </w:rPr>
+      </w:pPr>
+      <w:r>
+        <w:rPr>
+          <w:rFonts w:asciiTheme="minorHAnsi" w:hAnsiTheme="minorHAnsi" w:cstheme="minorHAnsi"/>
+          <w:sz w:val="24"/>
+          <w:szCs w:val="24"/>
+        </w:rPr>
+        <w:t>Facebook</w:t>
+      </w:r>
+    </w:p>
+    <w:p>
+      <w:pPr>
+        <w:rPr>
+          <w:rFonts w:asciiTheme="minorHAnsi" w:hAnsiTheme="minorHAnsi" w:cstheme="minorHAnsi"/>
+          <w:sz w:val="24"/>
+          <w:szCs w:val="24"/>
+        </w:rPr>
+      </w:pPr>
+      <w:r>
+        <w:rPr>
+          <w:rFonts w:asciiTheme="minorHAnsi" w:hAnsiTheme="minorHAnsi" w:cstheme="minorHAnsi"/>
+          <w:sz w:val="24"/>
+          <w:szCs w:val="24"/>
+        </w:rPr>
+        <w:lastRenderedPageBreak/>
+        <w:t xml:space="preserve">Facebook earlier name in 2000 was about face and it was yellow with the search on the left. It was an </w:t>
+      </w:r>
+      <w:r>
+        <w:rPr>
+          <w:rFonts w:asciiTheme="minorHAnsi" w:hAnsiTheme="minorHAnsi" w:cstheme="minorHAnsi"/>
+          <w:sz w:val="24"/>
+          <w:szCs w:val="24"/>
+        </w:rPr>
+        <w:t>atlantics</w:t>
+      </w:r>
+      <w:r>
+        <w:rPr>
+          <w:rFonts w:asciiTheme="minorHAnsi" w:hAnsiTheme="minorHAnsi" w:cstheme="minorHAnsi"/>
+          <w:sz w:val="24"/>
+          <w:szCs w:val="24"/>
+        </w:rPr>
+        <w:t xml:space="preserve"> media and was used to add phone book also as a sells page. In 2005 the face of </w:t>
+      </w:r>
+      <w:r>
+        <w:rPr>
+          <w:rFonts w:asciiTheme="minorHAnsi" w:hAnsiTheme="minorHAnsi" w:cstheme="minorHAnsi"/>
+          <w:sz w:val="24"/>
+          <w:szCs w:val="24"/>
+        </w:rPr>
+        <w:t>Facebook</w:t>
+      </w:r>
+      <w:r>
+        <w:rPr>
+          <w:rFonts w:asciiTheme="minorHAnsi" w:hAnsiTheme="minorHAnsi" w:cstheme="minorHAnsi"/>
+          <w:sz w:val="24"/>
+          <w:szCs w:val="24"/>
+        </w:rPr>
+        <w:t xml:space="preserve"> was a man in blue and </w:t>
+      </w:r>
+      <w:r>
+        <w:rPr>
+          <w:rFonts w:asciiTheme="minorHAnsi" w:hAnsiTheme="minorHAnsi" w:cstheme="minorHAnsi"/>
+          <w:sz w:val="24"/>
+          <w:szCs w:val="24"/>
+        </w:rPr>
+        <w:t>white. With</w:t>
+      </w:r>
+      <w:r>
+        <w:rPr>
+          <w:rFonts w:asciiTheme="minorHAnsi" w:hAnsiTheme="minorHAnsi" w:cstheme="minorHAnsi"/>
+          <w:sz w:val="24"/>
+          <w:szCs w:val="24"/>
+        </w:rPr>
+        <w:t xml:space="preserve"> a login site on left, description on the right and I can say it almost looked like the current one. In 2010 the login and sign up came to the right and added the worlds map on the right. In 2015 they removed the map and added some description about their page and its use and kept the login and sign up page on the right but this time a little bold. In 2020 they got the map back on the page and </w:t>
+      </w:r>
+      <w:r>
+        <w:rPr>
+          <w:rFonts w:asciiTheme="minorHAnsi" w:hAnsiTheme="minorHAnsi" w:cstheme="minorHAnsi"/>
+          <w:sz w:val="24"/>
+          <w:szCs w:val="24"/>
+        </w:rPr>
+        <w:t>it became easy and simple.</w:t>
+      </w:r>
+    </w:p>
+    <w:p>
+      <w:pPr>
+        <w:rPr>
+          <w:rFonts w:asciiTheme="minorHAnsi" w:hAnsiTheme="minorHAnsi" w:cstheme="minorHAnsi"/>
+          <w:sz w:val="24"/>
+          <w:szCs w:val="24"/>
+        </w:rPr>
+      </w:pPr>
+      <w:r>
+        <w:rPr>
+          <w:rFonts w:asciiTheme="minorHAnsi" w:hAnsiTheme="minorHAnsi" w:cstheme="minorHAnsi"/>
+          <w:sz w:val="24"/>
+          <w:szCs w:val="24"/>
+        </w:rPr>
+        <w:t xml:space="preserve">Amazon </w:t>
+      </w:r>
+    </w:p>
+    <w:p>
+      <w:pPr>
+        <w:rPr>
+          <w:rFonts w:asciiTheme="minorHAnsi" w:hAnsiTheme="minorHAnsi" w:cstheme="minorHAnsi"/>
+          <w:sz w:val="24"/>
+          <w:szCs w:val="24"/>
+        </w:rPr>
+      </w:pPr>
+      <w:r>
+        <w:rPr>
+          <w:rFonts w:asciiTheme="minorHAnsi" w:hAnsiTheme="minorHAnsi" w:cstheme="minorHAnsi"/>
+          <w:sz w:val="24"/>
+          <w:szCs w:val="24"/>
+        </w:rPr>
+        <w:t xml:space="preserve">In 2000 amazon was a very bad looking website with a bunch of boxes with words in them and a messy description writing also a search button on the right. In 2005 it got a little better, minimized the amount of description they put on items and worked on advertising what they deliver. In 2010 amazon website got much better they almost removed </w:t>
+      </w:r>
+      <w:r>
+        <w:rPr>
+          <w:rFonts w:asciiTheme="minorHAnsi" w:hAnsiTheme="minorHAnsi" w:cstheme="minorHAnsi"/>
+          <w:sz w:val="24"/>
+          <w:szCs w:val="24"/>
+        </w:rPr>
+        <w:t>the descriptions completely and added pictures and categories of the stuff they sell online. In 2015 amazon managed to change their page almost completely. Categories came to bottom, no description in the front page just clickable pictures. In 2020 they added some animation picture of a house in front and a car approaching it as a symbol of their delivery service. Also added a search button on the very top. It got much simpler and easy to use.</w:t>
+      </w:r>
+    </w:p>
+    <w:p>
+      <w:pPr>
+        <w:rPr>
+          <w:rFonts w:asciiTheme="minorHAnsi" w:hAnsiTheme="minorHAnsi" w:cstheme="minorHAnsi"/>
+          <w:sz w:val="24"/>
+          <w:szCs w:val="24"/>
+        </w:rPr>
+      </w:pPr>
+      <w:r>
+        <w:rPr>
+          <w:rFonts w:asciiTheme="minorHAnsi" w:hAnsiTheme="minorHAnsi" w:cstheme="minorHAnsi"/>
+          <w:sz w:val="24"/>
+          <w:szCs w:val="24"/>
+        </w:rPr>
+        <w:t>Twitter</w:t>
+      </w:r>
+    </w:p>
+    <w:p>
+      <w:pPr>
+        <w:rPr>
+          <w:rFonts w:asciiTheme="minorHAnsi" w:hAnsiTheme="minorHAnsi" w:cstheme="minorHAnsi"/>
+          <w:sz w:val="24"/>
+          <w:szCs w:val="24"/>
+        </w:rPr>
+      </w:pPr>
+      <w:r>
+        <w:rPr>
+          <w:rFonts w:asciiTheme="minorHAnsi" w:hAnsiTheme="minorHAnsi" w:cstheme="minorHAnsi"/>
+          <w:sz w:val="24"/>
+          <w:szCs w:val="24"/>
+        </w:rPr>
+        <w:t xml:space="preserve">Twitter in 2004 posted saying that “we sell this website-name because of other schedule” and left email to contact customers and sale price of $4500. In 2010 twitter had a search button on the top acted like a news station. In 2015 it got a blue and greenish gesture and got categories with pictures in middle and with the words on the left and sign up on the right. In 2020 twitter changed the page to all blue and white and added some description on the right sign up and, on the right, and they made their website very simple. </w:t>
+      </w:r>
+    </w:p>
+    <w:p>
+      <w:pPr>
+        <w:rPr>
+          <w:rFonts w:asciiTheme="minorHAnsi" w:hAnsiTheme="minorHAnsi" w:cstheme="minorHAnsi"/>
+          <w:sz w:val="24"/>
+          <w:szCs w:val="24"/>
+        </w:rPr>
+      </w:pPr>
       <w:bookmarkStart w:id="7" w:name="_GoBack"/>
-      <w:bookmarkEnd w:id="7"/>
       <w:r>
         <w:rPr>
           <w:rFonts w:asciiTheme="minorHAnsi" w:hAnsiTheme="minorHAnsi" w:cstheme="minorHAnsi"/>
           <w:sz w:val="24"/>
           <w:szCs w:val="24"/>
         </w:rPr>
-        <w:t>deos and you can also use it to post long videos in it’s new IG tv.</w:t>
+        <w:t>YouTube</w:t>
+      </w:r>
+    </w:p>
+    <w:p>
+      <w:pPr>
+        <w:rPr>
+          <w:rFonts w:asciiTheme="minorHAnsi" w:hAnsiTheme="minorHAnsi" w:cstheme="minorHAnsi"/>
+          <w:sz w:val="24"/>
+          <w:szCs w:val="24"/>
+        </w:rPr>
+      </w:pPr>
+      <w:r>
+        <w:rPr>
+          <w:rFonts w:asciiTheme="minorHAnsi" w:hAnsiTheme="minorHAnsi" w:cstheme="minorHAnsi"/>
+          <w:sz w:val="24"/>
+          <w:szCs w:val="24"/>
+        </w:rPr>
+        <w:t xml:space="preserve">In 2005 </w:t>
+      </w:r>
+      <w:r>
+        <w:rPr>
+          <w:rFonts w:asciiTheme="minorHAnsi" w:hAnsiTheme="minorHAnsi" w:cstheme="minorHAnsi"/>
+          <w:sz w:val="24"/>
+          <w:szCs w:val="24"/>
+        </w:rPr>
+        <w:t>YouTube</w:t>
+      </w:r>
+      <w:r>
+        <w:rPr>
+          <w:rFonts w:asciiTheme="minorHAnsi" w:hAnsiTheme="minorHAnsi" w:cstheme="minorHAnsi"/>
+          <w:sz w:val="24"/>
+          <w:szCs w:val="24"/>
+        </w:rPr>
+        <w:t xml:space="preserve"> had a very bad look back then which can only upload a very short videos as I can </w:t>
+      </w:r>
+      <w:r>
+        <w:rPr>
+          <w:rFonts w:asciiTheme="minorHAnsi" w:hAnsiTheme="minorHAnsi" w:cstheme="minorHAnsi"/>
+          <w:sz w:val="24"/>
+          <w:szCs w:val="24"/>
+        </w:rPr>
+        <w:t>see a maximum video had a 10 min maximum video life. With a blue and white page. In 2010 YouTube had a mini square look on the videos and its views were high for that time which shows it got much users on that year too. Search button on the top also browse and upload were next to it. In 2015 YouTube almost got its current look with the titles still blue and categories at the left. In 2020 which is the current YouTube is in red and black got very simple and also very easy to use and interact.</w:t>
       </w:r>
     </w:p>
     <w:p>
@@ -2391,6 +2642,7 @@
         </w:rPr>
       </w:pPr>
       <w:bookmarkStart w:id="8" w:name="_Toc34241190"/>
+      <w:bookmarkEnd w:id="7"/>
       <w:r>
         <w:rPr>
           <w:rFonts w:ascii="Times New Roman" w:eastAsia="Arial" w:hAnsi="Times New Roman" w:cs="Times New Roman"/>
@@ -2549,7 +2801,25 @@
           <w:sz w:val="24"/>
           <w:szCs w:val="24"/>
         </w:rPr>
-        <w:t>The new York times is an American news based television channel owned by AT&amp;T’s Warner Media.</w:t>
+        <w:t xml:space="preserve">The </w:t>
+      </w:r>
+      <w:proofErr w:type="gramStart"/>
+      <w:r>
+        <w:rPr>
+          <w:rFonts w:ascii="Times New Roman" w:hAnsi="Times New Roman" w:cs="Times New Roman"/>
+          <w:sz w:val="24"/>
+          <w:szCs w:val="24"/>
+        </w:rPr>
+        <w:t>new York</w:t>
+      </w:r>
+      <w:proofErr w:type="gramEnd"/>
+      <w:r>
+        <w:rPr>
+          <w:rFonts w:ascii="Times New Roman" w:hAnsi="Times New Roman" w:cs="Times New Roman"/>
+          <w:sz w:val="24"/>
+          <w:szCs w:val="24"/>
+        </w:rPr>
+        <w:t xml:space="preserve"> times is an American news based television channel owned by AT&amp;T’s Warner Media.</w:t>
       </w:r>
     </w:p>
     <w:p>
@@ -4087,7 +4357,25 @@
           <w:sz w:val="24"/>
           <w:szCs w:val="24"/>
         </w:rPr>
-        <w:t>Is a for-profit educational organization that helps to work on practical projects ,build experience and advance your skillset as you learn.</w:t>
+        <w:t xml:space="preserve">Is a for-profit educational organization that helps to work on practical </w:t>
+      </w:r>
+      <w:proofErr w:type="gramStart"/>
+      <w:r>
+        <w:rPr>
+          <w:rFonts w:ascii="Times New Roman" w:hAnsi="Times New Roman" w:cs="Times New Roman"/>
+          <w:sz w:val="24"/>
+          <w:szCs w:val="24"/>
+        </w:rPr>
+        <w:t>projects ,build</w:t>
+      </w:r>
+      <w:proofErr w:type="gramEnd"/>
+      <w:r>
+        <w:rPr>
+          <w:rFonts w:ascii="Times New Roman" w:hAnsi="Times New Roman" w:cs="Times New Roman"/>
+          <w:sz w:val="24"/>
+          <w:szCs w:val="24"/>
+        </w:rPr>
+        <w:t xml:space="preserve"> experience and advance your skillset as you learn.</w:t>
       </w:r>
     </w:p>
     <w:p>
@@ -4356,8 +4644,18 @@
           <w:sz w:val="24"/>
           <w:szCs w:val="24"/>
         </w:rPr>
-        <w:t>Is a video sharing platform to enjoy videos and music and also you can upload original content, and share it with friends and family.</w:t>
-      </w:r>
+        <w:t xml:space="preserve">Is a video sharing platform to enjoy videos and music and also you can upload original content, and share it with friends and </w:t>
+      </w:r>
+      <w:proofErr w:type="gramStart"/>
+      <w:r>
+        <w:rPr>
+          <w:rFonts w:ascii="Times New Roman" w:hAnsi="Times New Roman" w:cs="Times New Roman"/>
+          <w:sz w:val="24"/>
+          <w:szCs w:val="24"/>
+        </w:rPr>
+        <w:t>family.</w:t>
+      </w:r>
+      <w:proofErr w:type="gramEnd"/>
     </w:p>
     <w:p>
       <w:pPr>
@@ -4430,8 +4728,18 @@
           <w:sz w:val="24"/>
           <w:szCs w:val="24"/>
         </w:rPr>
-        <w:t>Is an American ticketing company that sells movie tickets via their websites as well as a provider of television and streaming media information like through its Movies.com.</w:t>
-      </w:r>
+        <w:t xml:space="preserve">Is an American ticketing company that sells movie tickets via their websites as well as a provider of television and streaming media information like through </w:t>
+      </w:r>
+      <w:proofErr w:type="gramStart"/>
+      <w:r>
+        <w:rPr>
+          <w:rFonts w:ascii="Times New Roman" w:hAnsi="Times New Roman" w:cs="Times New Roman"/>
+          <w:sz w:val="24"/>
+          <w:szCs w:val="24"/>
+        </w:rPr>
+        <w:t>its Movies.com.</w:t>
+      </w:r>
+      <w:proofErr w:type="gramEnd"/>
     </w:p>
     <w:p>
       <w:pPr>
@@ -4624,7 +4932,25 @@
           <w:sz w:val="24"/>
           <w:szCs w:val="24"/>
         </w:rPr>
-        <w:t xml:space="preserve">Is a campaign initiated by evidence for action, a multi-year program which aims to improve maternal and newborn survival in sub-Saharan Africa. </w:t>
+        <w:t xml:space="preserve">Is a campaign initiated by evidence for action, a multi-year program which aims to improve maternal and newborn survival in sub-Saharan </w:t>
+      </w:r>
+      <w:proofErr w:type="gramStart"/>
+      <w:r>
+        <w:rPr>
+          <w:rFonts w:ascii="Times New Roman" w:hAnsi="Times New Roman" w:cs="Times New Roman"/>
+          <w:sz w:val="24"/>
+          <w:szCs w:val="24"/>
+        </w:rPr>
+        <w:t>Africa.</w:t>
+      </w:r>
+      <w:proofErr w:type="gramEnd"/>
+      <w:r>
+        <w:rPr>
+          <w:rFonts w:ascii="Times New Roman" w:hAnsi="Times New Roman" w:cs="Times New Roman"/>
+          <w:sz w:val="24"/>
+          <w:szCs w:val="24"/>
+        </w:rPr>
+        <w:t xml:space="preserve"> </w:t>
       </w:r>
     </w:p>
     <w:p>
@@ -5031,7 +5357,25 @@
           <w:sz w:val="24"/>
           <w:szCs w:val="24"/>
         </w:rPr>
-        <w:t>Is a Israeli software company, providing cloud-based web development services.it allows users to create HTML5 website and mobile sites through the use of online drag and drop tools.</w:t>
+        <w:t xml:space="preserve">Is </w:t>
+      </w:r>
+      <w:proofErr w:type="gramStart"/>
+      <w:r>
+        <w:rPr>
+          <w:rFonts w:ascii="Times New Roman" w:hAnsi="Times New Roman" w:cs="Times New Roman"/>
+          <w:sz w:val="24"/>
+          <w:szCs w:val="24"/>
+        </w:rPr>
+        <w:t>a</w:t>
+      </w:r>
+      <w:proofErr w:type="gramEnd"/>
+      <w:r>
+        <w:rPr>
+          <w:rFonts w:ascii="Times New Roman" w:hAnsi="Times New Roman" w:cs="Times New Roman"/>
+          <w:sz w:val="24"/>
+          <w:szCs w:val="24"/>
+        </w:rPr>
+        <w:t xml:space="preserve"> Israeli software company, providing cloud-based web development services.it allows users to create HTML5 website and mobile sites through the use of online drag and drop tools.</w:t>
       </w:r>
     </w:p>
     <w:p>
@@ -5179,8 +5523,18 @@
           <w:sz w:val="24"/>
           <w:szCs w:val="24"/>
         </w:rPr>
-        <w:t>Is a web hosting service specifically oriented for online shopping.</w:t>
-      </w:r>
+        <w:t xml:space="preserve">Is a web hosting service specifically oriented for online </w:t>
+      </w:r>
+      <w:proofErr w:type="gramStart"/>
+      <w:r>
+        <w:rPr>
+          <w:rFonts w:ascii="Times New Roman" w:hAnsi="Times New Roman" w:cs="Times New Roman"/>
+          <w:sz w:val="24"/>
+          <w:szCs w:val="24"/>
+        </w:rPr>
+        <w:t>shopping.</w:t>
+      </w:r>
+      <w:proofErr w:type="gramEnd"/>
     </w:p>
     <w:p>
       <w:pPr>
@@ -5357,7 +5711,25 @@
           <w:sz w:val="24"/>
           <w:szCs w:val="24"/>
         </w:rPr>
-        <w:t>Is an online wiki-style community consisting of an extensive database of how-to guides. The website aims to create the world’s most helpful to enable everyone in the world to learn how to do anything.</w:t>
+        <w:t xml:space="preserve">Is an online wiki-style community consisting of an extensive database of how-to </w:t>
+      </w:r>
+      <w:proofErr w:type="gramStart"/>
+      <w:r>
+        <w:rPr>
+          <w:rFonts w:ascii="Times New Roman" w:hAnsi="Times New Roman" w:cs="Times New Roman"/>
+          <w:sz w:val="24"/>
+          <w:szCs w:val="24"/>
+        </w:rPr>
+        <w:t>guides.</w:t>
+      </w:r>
+      <w:proofErr w:type="gramEnd"/>
+      <w:r>
+        <w:rPr>
+          <w:rFonts w:ascii="Times New Roman" w:hAnsi="Times New Roman" w:cs="Times New Roman"/>
+          <w:sz w:val="24"/>
+          <w:szCs w:val="24"/>
+        </w:rPr>
+        <w:t xml:space="preserve"> The website aims to create the world’s most helpful to enable everyone in the world to learn how to do anything.</w:t>
       </w:r>
     </w:p>
     <w:p>
@@ -5401,16 +5773,14 @@
           <w:bCs/>
         </w:rPr>
       </w:pPr>
-      <w:proofErr w:type="spellStart"/>
       <w:r>
         <w:rPr>
           <w:rFonts w:ascii="Times New Roman" w:eastAsia="Arial" w:hAnsi="Times New Roman" w:cs="Times New Roman"/>
           <w:b/>
           <w:bCs/>
         </w:rPr>
-        <w:t>Wikibooks</w:t>
-      </w:r>
-      <w:proofErr w:type="spellEnd"/>
+        <w:t>Wiki</w:t>
+      </w:r>
       <w:r>
         <w:rPr>
           <w:rFonts w:ascii="Times New Roman" w:eastAsia="Arial" w:hAnsi="Times New Roman" w:cs="Times New Roman"/>
@@ -5418,6 +5788,14 @@
           <w:bCs/>
         </w:rPr>
         <w:t xml:space="preserve"> </w:t>
+      </w:r>
+      <w:r>
+        <w:rPr>
+          <w:rFonts w:ascii="Times New Roman" w:eastAsia="Arial" w:hAnsi="Times New Roman" w:cs="Times New Roman"/>
+          <w:b/>
+          <w:bCs/>
+        </w:rPr>
+        <w:t xml:space="preserve">books </w:t>
       </w:r>
     </w:p>
     <w:p>
@@ -5515,8 +5893,18 @@
           <w:sz w:val="24"/>
           <w:szCs w:val="24"/>
         </w:rPr>
-        <w:t>Is a web based on the wiki model and owned by the internet brands.it is open source travel guide featuring up-to-date information on attractions hotels restaurants travel tips and more.</w:t>
-      </w:r>
+        <w:t xml:space="preserve">Is a web based on the wiki model and owned by the internet brands.it is open source travel guide featuring up-to-date information on attractions hotels restaurants travel tips and </w:t>
+      </w:r>
+      <w:proofErr w:type="gramStart"/>
+      <w:r>
+        <w:rPr>
+          <w:rFonts w:ascii="Times New Roman" w:hAnsi="Times New Roman" w:cs="Times New Roman"/>
+          <w:sz w:val="24"/>
+          <w:szCs w:val="24"/>
+        </w:rPr>
+        <w:t>more.</w:t>
+      </w:r>
+      <w:proofErr w:type="gramEnd"/>
     </w:p>
     <w:p>
       <w:pPr>
@@ -5559,16 +5947,30 @@
           <w:bCs/>
         </w:rPr>
       </w:pPr>
-      <w:proofErr w:type="spellStart"/>
       <w:r>
         <w:rPr>
           <w:rFonts w:ascii="Times New Roman" w:eastAsia="Arial" w:hAnsi="Times New Roman" w:cs="Times New Roman"/>
           <w:b/>
           <w:bCs/>
         </w:rPr>
-        <w:t>Wikispecies</w:t>
-      </w:r>
-      <w:proofErr w:type="spellEnd"/>
+        <w:t>Wiki</w:t>
+      </w:r>
+      <w:r>
+        <w:rPr>
+          <w:rFonts w:ascii="Times New Roman" w:eastAsia="Arial" w:hAnsi="Times New Roman" w:cs="Times New Roman"/>
+          <w:b/>
+          <w:bCs/>
+        </w:rPr>
+        <w:t xml:space="preserve"> </w:t>
+      </w:r>
+      <w:r>
+        <w:rPr>
+          <w:rFonts w:ascii="Times New Roman" w:eastAsia="Arial" w:hAnsi="Times New Roman" w:cs="Times New Roman"/>
+          <w:b/>
+          <w:bCs/>
+        </w:rPr>
+        <w:t>species</w:t>
+      </w:r>
     </w:p>
     <w:p>
       <w:pPr>
@@ -5591,7 +5993,25 @@
           <w:sz w:val="24"/>
           <w:szCs w:val="24"/>
         </w:rPr>
-        <w:t>Is a wiki based online project supported by the Wikimedia foundation. Its aim is to create a comprehensive free content catalogue of all species.</w:t>
+        <w:t xml:space="preserve">Is a wiki based online project supported by the Wikimedia </w:t>
+      </w:r>
+      <w:proofErr w:type="gramStart"/>
+      <w:r>
+        <w:rPr>
+          <w:rFonts w:ascii="Times New Roman" w:hAnsi="Times New Roman" w:cs="Times New Roman"/>
+          <w:sz w:val="24"/>
+          <w:szCs w:val="24"/>
+        </w:rPr>
+        <w:t>foundation.</w:t>
+      </w:r>
+      <w:proofErr w:type="gramEnd"/>
+      <w:r>
+        <w:rPr>
+          <w:rFonts w:ascii="Times New Roman" w:hAnsi="Times New Roman" w:cs="Times New Roman"/>
+          <w:sz w:val="24"/>
+          <w:szCs w:val="24"/>
+        </w:rPr>
+        <w:t xml:space="preserve"> Its aim is to create a comprehensive free content catalogue of all species.</w:t>
       </w:r>
     </w:p>
     <w:p>
@@ -5641,18 +6061,8 @@
           <w:b/>
           <w:bCs/>
         </w:rPr>
-        <w:t xml:space="preserve">Encyclopedia </w:t>
-      </w:r>
-      <w:proofErr w:type="spellStart"/>
-      <w:r>
-        <w:rPr>
-          <w:rFonts w:ascii="Times New Roman" w:eastAsia="Arial" w:hAnsi="Times New Roman" w:cs="Times New Roman"/>
-          <w:b/>
-          <w:bCs/>
-        </w:rPr>
-        <w:t>Dramatica</w:t>
-      </w:r>
-      <w:proofErr w:type="spellEnd"/>
+        <w:t>Encyclopedia Dramatica</w:t>
+      </w:r>
     </w:p>
     <w:p>
       <w:pPr>
@@ -5675,25 +6085,7 @@
           <w:sz w:val="24"/>
           <w:szCs w:val="24"/>
         </w:rPr>
-        <w:t xml:space="preserve">Is a parody-themed wiki website that uses </w:t>
-      </w:r>
-      <w:proofErr w:type="spellStart"/>
-      <w:r>
-        <w:rPr>
-          <w:rFonts w:ascii="Times New Roman" w:hAnsi="Times New Roman" w:cs="Times New Roman"/>
-          <w:sz w:val="24"/>
-          <w:szCs w:val="24"/>
-        </w:rPr>
-        <w:t>mediawiki</w:t>
-      </w:r>
-      <w:proofErr w:type="spellEnd"/>
-      <w:r>
-        <w:rPr>
-          <w:rFonts w:ascii="Times New Roman" w:hAnsi="Times New Roman" w:cs="Times New Roman"/>
-          <w:sz w:val="24"/>
-          <w:szCs w:val="24"/>
-        </w:rPr>
-        <w:t xml:space="preserve"> software to lampoon encyclopedia topics and current events, especially those related or relevant to contemporary internet culture.</w:t>
+        <w:t>Is a parody-themed wiki website that uses mediawiki software to lampoon encyclopedia topics and current events, especially those related or relevant to contemporary internet culture.</w:t>
       </w:r>
     </w:p>
     <w:p>
@@ -5794,8 +6186,18 @@
           <w:sz w:val="24"/>
           <w:szCs w:val="24"/>
         </w:rPr>
-        <w:t>Is an American photo and video-sharing social network service owned by Facebook.</w:t>
-      </w:r>
+        <w:t xml:space="preserve">Is an American photo and video-sharing social network service owned by </w:t>
+      </w:r>
+      <w:proofErr w:type="gramStart"/>
+      <w:r>
+        <w:rPr>
+          <w:rFonts w:ascii="Times New Roman" w:hAnsi="Times New Roman" w:cs="Times New Roman"/>
+          <w:sz w:val="24"/>
+          <w:szCs w:val="24"/>
+        </w:rPr>
+        <w:t>Facebook.</w:t>
+      </w:r>
+      <w:proofErr w:type="gramEnd"/>
     </w:p>
     <w:p>
       <w:pPr>
@@ -5868,8 +6270,18 @@
           <w:sz w:val="24"/>
           <w:szCs w:val="24"/>
         </w:rPr>
-        <w:t>Is an American microblogging and social networking service on which users post and interact with messages known as “tweets”.</w:t>
-      </w:r>
+        <w:t>Is an American microblogging and social networking service on which users post and interact with messages known as “tweets</w:t>
+      </w:r>
+      <w:proofErr w:type="gramStart"/>
+      <w:r>
+        <w:rPr>
+          <w:rFonts w:ascii="Times New Roman" w:hAnsi="Times New Roman" w:cs="Times New Roman"/>
+          <w:sz w:val="24"/>
+          <w:szCs w:val="24"/>
+        </w:rPr>
+        <w:t>”.</w:t>
+      </w:r>
+      <w:proofErr w:type="gramEnd"/>
     </w:p>
     <w:p>
       <w:pPr>
@@ -6017,7 +6429,25 @@
           <w:sz w:val="24"/>
           <w:szCs w:val="24"/>
         </w:rPr>
-        <w:t xml:space="preserve">Is a cloud based instant messaging and voice over IP service. Telegram client apps are available for android, iOS, Windows Phone, windows NT, macOS and Linux.  </w:t>
+        <w:t xml:space="preserve">Is a cloud based instant messaging and voice over IP </w:t>
+      </w:r>
+      <w:proofErr w:type="gramStart"/>
+      <w:r>
+        <w:rPr>
+          <w:rFonts w:ascii="Times New Roman" w:hAnsi="Times New Roman" w:cs="Times New Roman"/>
+          <w:sz w:val="24"/>
+          <w:szCs w:val="24"/>
+        </w:rPr>
+        <w:t>service.</w:t>
+      </w:r>
+      <w:proofErr w:type="gramEnd"/>
+      <w:r>
+        <w:rPr>
+          <w:rFonts w:ascii="Times New Roman" w:hAnsi="Times New Roman" w:cs="Times New Roman"/>
+          <w:sz w:val="24"/>
+          <w:szCs w:val="24"/>
+        </w:rPr>
+        <w:t xml:space="preserve"> Telegram client apps are available for android, iOS, Windows Phone, windows NT, macOS and Linux.  </w:t>
       </w:r>
     </w:p>
     <w:p>
@@ -6401,8 +6831,18 @@
           <w:sz w:val="24"/>
           <w:szCs w:val="24"/>
         </w:rPr>
-        <w:t>Is a patient portal which is powerful tool allowing you to actively participate in your child’s care.</w:t>
-      </w:r>
+        <w:t xml:space="preserve">Is a patient portal which is powerful tool allowing you to actively participate in your child’s </w:t>
+      </w:r>
+      <w:proofErr w:type="gramStart"/>
+      <w:r>
+        <w:rPr>
+          <w:rFonts w:ascii="Times New Roman" w:hAnsi="Times New Roman" w:cs="Times New Roman"/>
+          <w:sz w:val="24"/>
+          <w:szCs w:val="24"/>
+        </w:rPr>
+        <w:t>care.</w:t>
+      </w:r>
+      <w:proofErr w:type="gramEnd"/>
     </w:p>
     <w:p>
       <w:pPr>
@@ -6558,7 +6998,6 @@
           <w:bCs/>
         </w:rPr>
       </w:pPr>
-      <w:proofErr w:type="spellStart"/>
       <w:r>
         <w:rPr>
           <w:rFonts w:ascii="Times New Roman" w:eastAsia="Arial" w:hAnsi="Times New Roman" w:cs="Times New Roman"/>
@@ -6567,7 +7006,6 @@
         </w:rPr>
         <w:t>Alltop</w:t>
       </w:r>
-      <w:proofErr w:type="spellEnd"/>
     </w:p>
     <w:p>
       <w:pPr>
@@ -6584,23 +7022,13 @@
           <w:szCs w:val="24"/>
         </w:rPr>
       </w:pPr>
-      <w:proofErr w:type="spellStart"/>
-      <w:r>
-        <w:rPr>
-          <w:rFonts w:ascii="Times New Roman" w:hAnsi="Times New Roman" w:cs="Times New Roman"/>
-          <w:sz w:val="24"/>
-          <w:szCs w:val="24"/>
-        </w:rPr>
-        <w:t>Alltop</w:t>
-      </w:r>
-      <w:proofErr w:type="spellEnd"/>
-      <w:r>
-        <w:rPr>
-          <w:rFonts w:ascii="Times New Roman" w:hAnsi="Times New Roman" w:cs="Times New Roman"/>
-          <w:sz w:val="24"/>
-          <w:szCs w:val="24"/>
-        </w:rPr>
-        <w:t xml:space="preserve"> aggregates all the top news and information in real time and also helps to find a topic and learn what’s happening from trusted sources.</w:t>
+      <w:r>
+        <w:rPr>
+          <w:rFonts w:ascii="Times New Roman" w:hAnsi="Times New Roman" w:cs="Times New Roman"/>
+          <w:sz w:val="24"/>
+          <w:szCs w:val="24"/>
+        </w:rPr>
+        <w:t>Alltop aggregates all the top news and information in real time and also helps to find a topic and learn what’s happening from trusted sources.</w:t>
       </w:r>
     </w:p>
     <w:p>
@@ -6644,23 +7072,13 @@
           <w:bCs/>
         </w:rPr>
       </w:pPr>
-      <w:proofErr w:type="spellStart"/>
       <w:r>
         <w:rPr>
           <w:rFonts w:ascii="Times New Roman" w:eastAsia="Arial" w:hAnsi="Times New Roman" w:cs="Times New Roman"/>
           <w:b/>
           <w:bCs/>
         </w:rPr>
-        <w:t>Popurls</w:t>
-      </w:r>
-      <w:proofErr w:type="spellEnd"/>
-      <w:r>
-        <w:rPr>
-          <w:rFonts w:ascii="Times New Roman" w:eastAsia="Arial" w:hAnsi="Times New Roman" w:cs="Times New Roman"/>
-          <w:b/>
-          <w:bCs/>
-        </w:rPr>
-        <w:t xml:space="preserve"> </w:t>
+        <w:t xml:space="preserve">Popurls </w:t>
       </w:r>
     </w:p>
     <w:p>
@@ -6678,23 +7096,13 @@
           <w:szCs w:val="24"/>
         </w:rPr>
       </w:pPr>
-      <w:proofErr w:type="spellStart"/>
-      <w:r>
-        <w:rPr>
-          <w:rFonts w:ascii="Times New Roman" w:hAnsi="Times New Roman" w:cs="Times New Roman"/>
-          <w:sz w:val="24"/>
-          <w:szCs w:val="24"/>
-        </w:rPr>
-        <w:t>Popurls</w:t>
-      </w:r>
-      <w:proofErr w:type="spellEnd"/>
-      <w:r>
-        <w:rPr>
-          <w:rFonts w:ascii="Times New Roman" w:hAnsi="Times New Roman" w:cs="Times New Roman"/>
-          <w:sz w:val="24"/>
-          <w:szCs w:val="24"/>
-        </w:rPr>
-        <w:t xml:space="preserve"> encapsulates headlines from the most popular websites on a single page.</w:t>
+      <w:r>
+        <w:rPr>
+          <w:rFonts w:ascii="Times New Roman" w:hAnsi="Times New Roman" w:cs="Times New Roman"/>
+          <w:sz w:val="24"/>
+          <w:szCs w:val="24"/>
+        </w:rPr>
+        <w:t>Popurls encapsulates headlines from the most popular websites on a single page.</w:t>
       </w:r>
     </w:p>
     <w:p>
@@ -6744,7 +7152,25 @@
           <w:b/>
           <w:bCs/>
         </w:rPr>
-        <w:t xml:space="preserve">The web list </w:t>
+        <w:t xml:space="preserve">The web </w:t>
+      </w:r>
+      <w:proofErr w:type="gramStart"/>
+      <w:r>
+        <w:rPr>
+          <w:rFonts w:ascii="Times New Roman" w:eastAsia="Arial" w:hAnsi="Times New Roman" w:cs="Times New Roman"/>
+          <w:b/>
+          <w:bCs/>
+        </w:rPr>
+        <w:t>list</w:t>
+      </w:r>
+      <w:proofErr w:type="gramEnd"/>
+      <w:r>
+        <w:rPr>
+          <w:rFonts w:ascii="Times New Roman" w:eastAsia="Arial" w:hAnsi="Times New Roman" w:cs="Times New Roman"/>
+          <w:b/>
+          <w:bCs/>
+        </w:rPr>
+        <w:t xml:space="preserve"> </w:t>
       </w:r>
     </w:p>
     <w:p>
@@ -6886,23 +7312,13 @@
           <w:bCs/>
         </w:rPr>
       </w:pPr>
-      <w:proofErr w:type="spellStart"/>
       <w:r>
         <w:rPr>
           <w:rFonts w:ascii="Times New Roman" w:eastAsia="Arial" w:hAnsi="Times New Roman" w:cs="Times New Roman"/>
           <w:b/>
           <w:bCs/>
         </w:rPr>
-        <w:t>Feedly</w:t>
-      </w:r>
-      <w:proofErr w:type="spellEnd"/>
-      <w:r>
-        <w:rPr>
-          <w:rFonts w:ascii="Times New Roman" w:eastAsia="Arial" w:hAnsi="Times New Roman" w:cs="Times New Roman"/>
-          <w:b/>
-          <w:bCs/>
-        </w:rPr>
-        <w:t xml:space="preserve"> </w:t>
+        <w:t xml:space="preserve">Feedly </w:t>
       </w:r>
     </w:p>
     <w:p>
@@ -6926,8 +7342,18 @@
           <w:sz w:val="24"/>
           <w:szCs w:val="24"/>
         </w:rPr>
-        <w:t>Is a news aggregator application for various web browsers and mobile devices running iOS and android.</w:t>
-      </w:r>
+        <w:t xml:space="preserve">Is a news aggregator application for various web browsers and mobile devices running iOS and </w:t>
+      </w:r>
+      <w:proofErr w:type="gramStart"/>
+      <w:r>
+        <w:rPr>
+          <w:rFonts w:ascii="Times New Roman" w:hAnsi="Times New Roman" w:cs="Times New Roman"/>
+          <w:sz w:val="24"/>
+          <w:szCs w:val="24"/>
+        </w:rPr>
+        <w:t>android.</w:t>
+      </w:r>
+      <w:proofErr w:type="gramEnd"/>
     </w:p>
     <w:p>
       <w:pPr>
@@ -7251,25 +7677,7 @@
           <w:sz w:val="24"/>
           <w:szCs w:val="24"/>
         </w:rPr>
-        <w:t xml:space="preserve">Anthony </w:t>
-      </w:r>
-      <w:proofErr w:type="spellStart"/>
-      <w:r>
-        <w:rPr>
-          <w:rFonts w:ascii="Times New Roman" w:hAnsi="Times New Roman" w:cs="Times New Roman"/>
-          <w:sz w:val="24"/>
-          <w:szCs w:val="24"/>
-        </w:rPr>
-        <w:t>Wiktor</w:t>
-      </w:r>
-      <w:proofErr w:type="spellEnd"/>
-      <w:r>
-        <w:rPr>
-          <w:rFonts w:ascii="Times New Roman" w:hAnsi="Times New Roman" w:cs="Times New Roman"/>
-          <w:sz w:val="24"/>
-          <w:szCs w:val="24"/>
-        </w:rPr>
-        <w:t xml:space="preserve"> is a webby award-winning creative director and designer based in los angels specializing in branding, design, interactive and also advertising.</w:t>
+        <w:t>Anthony Wiktor is a webby award-winning creative director and designer based in los angels specializing in branding, design, interactive and also advertising.</w:t>
       </w:r>
     </w:p>
     <w:p>
@@ -7313,7 +7721,6 @@
           <w:bCs/>
         </w:rPr>
       </w:pPr>
-      <w:proofErr w:type="spellStart"/>
       <w:r>
         <w:rPr>
           <w:rFonts w:ascii="Times New Roman" w:eastAsia="Arial" w:hAnsi="Times New Roman" w:cs="Times New Roman"/>
@@ -7321,16 +7728,7 @@
           <w:bCs/>
         </w:rPr>
         <w:lastRenderedPageBreak/>
-        <w:t>Hr</w:t>
-      </w:r>
-      <w:proofErr w:type="spellEnd"/>
-      <w:r>
-        <w:rPr>
-          <w:rFonts w:ascii="Times New Roman" w:eastAsia="Arial" w:hAnsi="Times New Roman" w:cs="Times New Roman"/>
-          <w:b/>
-          <w:bCs/>
-        </w:rPr>
-        <w:t xml:space="preserve"> design</w:t>
+        <w:t>Hr design</w:t>
       </w:r>
     </w:p>
     <w:p>
@@ -7871,8 +8269,18 @@
           <w:sz w:val="24"/>
           <w:szCs w:val="24"/>
         </w:rPr>
-        <w:t>how current the information presented is</w:t>
-      </w:r>
+        <w:t xml:space="preserve">how current the information presented </w:t>
+      </w:r>
+      <w:proofErr w:type="gramStart"/>
+      <w:r>
+        <w:rPr>
+          <w:rFonts w:ascii="Times New Roman" w:hAnsi="Times New Roman" w:cs="Times New Roman"/>
+          <w:sz w:val="24"/>
+          <w:szCs w:val="24"/>
+        </w:rPr>
+        <w:t>is</w:t>
+      </w:r>
+      <w:proofErr w:type="gramEnd"/>
     </w:p>
     <w:p>
       <w:pPr>
@@ -8179,7 +8587,7 @@
         <w:jc w:val="both"/>
         <w:rPr>
           <w:rFonts w:ascii="Times New Roman" w:eastAsia="Arial" w:hAnsi="Times New Roman" w:cs="Times New Roman"/>
-          <w:color w:val="auto"/>
+          <w:color w:val="000000"/>
           <w:sz w:val="24"/>
           <w:szCs w:val="24"/>
         </w:rPr>
@@ -8197,44 +8605,198 @@
       <w:bookmarkEnd w:id="10"/>
     </w:p>
     <w:p>
-      <w:pPr>
-        <w:spacing w:before="120" w:after="120" w:line="240" w:lineRule="auto"/>
-        <w:rPr>
-          <w:rFonts w:ascii="Times New Roman" w:hAnsi="Times New Roman" w:cs="Times New Roman"/>
-          <w:sz w:val="24"/>
-          <w:szCs w:val="24"/>
-        </w:rPr>
-      </w:pPr>
-    </w:p>
-    <w:p>
-      <w:pPr>
-        <w:spacing w:line="480" w:lineRule="auto"/>
-      </w:pPr>
-    </w:p>
-    <w:p>
-      <w:pPr>
-        <w:spacing w:line="480" w:lineRule="auto"/>
-      </w:pPr>
-    </w:p>
-    <w:p>
-      <w:pPr>
-        <w:spacing w:line="480" w:lineRule="auto"/>
-      </w:pPr>
-    </w:p>
-    <w:p>
-      <w:pPr>
-        <w:spacing w:line="480" w:lineRule="auto"/>
-      </w:pPr>
-    </w:p>
-    <w:p>
-      <w:pPr>
-        <w:spacing w:line="480" w:lineRule="auto"/>
-      </w:pPr>
-    </w:p>
-    <w:p>
-      <w:pPr>
-        <w:spacing w:line="480" w:lineRule="auto"/>
-      </w:pPr>
+      <w:r>
+        <w:t>Example websites:</w:t>
+      </w:r>
+    </w:p>
+    <w:p/>
+    <w:p>
+      <w:pPr>
+        <w:rPr>
+          <w:rFonts w:ascii="Times New Roman" w:hAnsi="Times New Roman" w:cs="Times New Roman"/>
+          <w:sz w:val="28"/>
+          <w:szCs w:val="28"/>
+        </w:rPr>
+      </w:pPr>
+      <w:r>
+        <w:rPr>
+          <w:rFonts w:ascii="Times New Roman" w:hAnsi="Times New Roman" w:cs="Times New Roman"/>
+          <w:sz w:val="28"/>
+          <w:szCs w:val="28"/>
+        </w:rPr>
+        <w:t>Greenpeace (http://www.greenpeace.org)</w:t>
+      </w:r>
+    </w:p>
+    <w:p/>
+    <w:p>
+      <w:r>
+        <w:t>RELEVANCE</w:t>
+      </w:r>
+    </w:p>
+    <w:p>
+      <w:r>
+        <w:t>Audience - General public, especially with an interest in conservation and the environment</w:t>
+      </w:r>
+    </w:p>
+    <w:p>
+      <w:r>
+        <w:t>Language - well written but with some emotive language and imagery e.g. Disaster and the Skull image on front page</w:t>
+      </w:r>
+    </w:p>
+    <w:p>
+      <w:r>
+        <w:t>Currency - copyright date of 2013 with many up to date news bulletins and clips</w:t>
+      </w:r>
+    </w:p>
+    <w:p>
+      <w:r>
+        <w:t>Connection (relevance) to task - If your question was about conservation, endangered animals etc., a good place to look for background and current information</w:t>
+      </w:r>
+    </w:p>
+    <w:p>
+      <w:r>
+        <w:t>Information provided - in-depth but aiming not to overwhelm the reader</w:t>
+      </w:r>
+    </w:p>
+    <w:p>
+      <w:r>
+        <w:t>AUTHORITY</w:t>
+      </w:r>
+    </w:p>
+    <w:p>
+      <w:r>
+        <w:t>Author - Most of the articles are written by "Greenpeace" rather than any individual. Greenpeace is an organization with a high public profile and the authority of material here is therefore dependent on how you view the credibility of the organization generally. About us section provides Governance and financial reports</w:t>
+      </w:r>
+    </w:p>
+    <w:p>
+      <w:r>
+        <w:t>References - Articles often have statistics and other information to back up its arguments</w:t>
+      </w:r>
+    </w:p>
+    <w:p>
+      <w:r>
+        <w:t>Information provided - Articles are politically charged but would agree with the environmental movement in general</w:t>
+      </w:r>
+    </w:p>
+    <w:p>
+      <w:r>
+        <w:t>Organization - .org not for profit but do rely heavily on fundraising</w:t>
+      </w:r>
+    </w:p>
+    <w:p>
+      <w:r>
+        <w:t>RELIABILITY</w:t>
+      </w:r>
+    </w:p>
+    <w:p>
+      <w:r>
+        <w:t>Kind of information - a thorough web site with ample links and further information, more opinion based but does provide some evidence for statements made</w:t>
+      </w:r>
+    </w:p>
+    <w:p>
+      <w:r>
+        <w:t>Objectivity - Does take a certain political view point and only provides evidence to support its viewpoint.  Would need to look at other sources of information for a more subjective overview of conservation and the environment</w:t>
+      </w:r>
+    </w:p>
+    <w:p>
+      <w:r>
+        <w:t>Primary / Secondary source - generally, provides primary source information (about their activities)</w:t>
+      </w:r>
+    </w:p>
+    <w:p>
+      <w:r>
+        <w:t>Goal - Greenpeace want to convince you that its stance on conservation and the environment is true and justified.  It wants you to donate money or take part in the organization.</w:t>
+      </w:r>
+    </w:p>
+    <w:p/>
+    <w:p>
+      <w:bookmarkStart w:id="11" w:name="_Hlk34352167"/>
+      <w:r>
+        <w:t>Great Barrier Reef Marine Park Authority (http://www.gbrmpa.gov.au)</w:t>
+      </w:r>
+    </w:p>
+    <w:bookmarkEnd w:id="11"/>
+    <w:p/>
+    <w:p>
+      <w:r>
+        <w:t>RELEVANCE</w:t>
+      </w:r>
+    </w:p>
+    <w:p>
+      <w:r>
+        <w:lastRenderedPageBreak/>
+        <w:t>Audience – General public, particularly those with an interest in the Reef for scientific purposes or for travel, may    also interest scientific community, government agencies</w:t>
+      </w:r>
+    </w:p>
+    <w:p>
+      <w:r>
+        <w:t>Language – Accessible to general public, or scientific community interested in research projects.</w:t>
+      </w:r>
+    </w:p>
+    <w:p>
+      <w:r>
+        <w:t>Currency – has copyright date of 2011, but has up to date news bulletins and all links seem to be working</w:t>
+      </w:r>
+    </w:p>
+    <w:p>
+      <w:r>
+        <w:t>Connection (relevance to task) – covers many aspects of Reef topics and issues, should provide good background</w:t>
+      </w:r>
+    </w:p>
+    <w:p>
+      <w:r>
+        <w:t>Amount of information – in depth about a range of aspects, environmental, industry related, travel &amp; tourism, research information for a Government perspective</w:t>
+      </w:r>
+    </w:p>
+    <w:p>
+      <w:r>
+        <w:t>AUTHORITY</w:t>
+      </w:r>
+    </w:p>
+    <w:p>
+      <w:r>
+        <w:t>Author – Australian Government Authority with further government agencies as partners</w:t>
+      </w:r>
+    </w:p>
+    <w:p>
+      <w:r>
+        <w:t>References – references are generally not supplied; information is stated but sources are not given. Further links to similar websites are given</w:t>
+      </w:r>
+    </w:p>
+    <w:p>
+      <w:r>
+        <w:t>Information – Generally backs up current knowledge about the Reef as being environmentally sensitive, but important to the economy.</w:t>
+      </w:r>
+    </w:p>
+    <w:p>
+      <w:r>
+        <w:t>Organization - .gov – has the authority of the Australian Government, with further partner links to Queensland Government and other government and associated agencies. Does not supply a mission statement.</w:t>
+      </w:r>
+    </w:p>
+    <w:p>
+      <w:r>
+        <w:t>RELIABILITY</w:t>
+      </w:r>
+    </w:p>
+    <w:p>
+      <w:r>
+        <w:t>Kind of information – In-depth information provided about all aspects of the reef</w:t>
+      </w:r>
+    </w:p>
+    <w:p>
+      <w:r>
+        <w:t xml:space="preserve">Objectivity – No advertising, but there is only Government provided information e.g. no evidence from other environmental groups or sources, references only link through to government documents. </w:t>
+      </w:r>
+    </w:p>
+    <w:p>
+      <w:r>
+        <w:t>Primary / secondary sources – Should be used as a Primary source</w:t>
+      </w:r>
+    </w:p>
+    <w:p>
+      <w:r>
+        <w:t>Goal – Inform the public and scientific community about challenges facing the Great Barrier Reef, from a Government perspective.</w:t>
+      </w:r>
     </w:p>
     <w:p>
       <w:pPr>
@@ -8278,9 +8840,9 @@
           <w:b/>
         </w:rPr>
       </w:pPr>
-      <w:bookmarkStart w:id="11" w:name="_hpq8ii7lu8a"/>
-      <w:bookmarkStart w:id="12" w:name="_Toc34241193"/>
-      <w:bookmarkEnd w:id="11"/>
+      <w:bookmarkStart w:id="12" w:name="_hpq8ii7lu8a"/>
+      <w:bookmarkStart w:id="13" w:name="_Toc34241193"/>
+      <w:bookmarkEnd w:id="12"/>
       <w:r>
         <w:rPr>
           <w:rFonts w:ascii="Times New Roman" w:hAnsi="Times New Roman" w:cs="Times New Roman"/>
@@ -8290,20 +8852,28 @@
         <w:lastRenderedPageBreak/>
         <w:t>Reference</w:t>
       </w:r>
-      <w:bookmarkEnd w:id="12"/>
-    </w:p>
-    <w:p>
-      <w:pPr>
-        <w:rPr>
-          <w:b/>
-        </w:rPr>
-      </w:pPr>
-      <w:r>
-        <w:rPr>
-          <w:b/>
-        </w:rPr>
-        <w:t xml:space="preserve">         [Bulleted list of reference ]</w:t>
-      </w:r>
+      <w:bookmarkEnd w:id="13"/>
+    </w:p>
+    <w:p>
+      <w:pPr>
+        <w:rPr>
+          <w:b/>
+        </w:rPr>
+      </w:pPr>
+      <w:r>
+        <w:rPr>
+          <w:b/>
+        </w:rPr>
+        <w:t xml:space="preserve">         [Bulleted list of </w:t>
+      </w:r>
+      <w:proofErr w:type="gramStart"/>
+      <w:r>
+        <w:rPr>
+          <w:b/>
+        </w:rPr>
+        <w:t>reference ]</w:t>
+      </w:r>
+      <w:proofErr w:type="gramEnd"/>
     </w:p>
     <w:p>
       <w:pPr>
@@ -8323,7 +8893,21 @@
         <w:rPr>
           <w:b/>
         </w:rPr>
-        <w:t xml:space="preserve">For Web : </w:t>
+        <w:t xml:space="preserve">For </w:t>
+      </w:r>
+      <w:proofErr w:type="gramStart"/>
+      <w:r>
+        <w:rPr>
+          <w:b/>
+        </w:rPr>
+        <w:t>Web :</w:t>
+      </w:r>
+      <w:proofErr w:type="gramEnd"/>
+      <w:r>
+        <w:rPr>
+          <w:b/>
+        </w:rPr>
+        <w:t xml:space="preserve"> </w:t>
       </w:r>
       <w:proofErr w:type="spellStart"/>
       <w:r>
@@ -8395,7 +8979,21 @@
         <w:rPr>
           <w:b/>
         </w:rPr>
-        <w:t xml:space="preserve">For Pdf :  Authors List , Title of Pdf , Published Date </w:t>
+        <w:t xml:space="preserve">For </w:t>
+      </w:r>
+      <w:proofErr w:type="gramStart"/>
+      <w:r>
+        <w:rPr>
+          <w:b/>
+        </w:rPr>
+        <w:t>Pdf :</w:t>
+      </w:r>
+      <w:proofErr w:type="gramEnd"/>
+      <w:r>
+        <w:rPr>
+          <w:b/>
+        </w:rPr>
+        <w:t xml:space="preserve">  Authors List , Title of Pdf , Published Date </w:t>
       </w:r>
       <w:proofErr w:type="spellStart"/>
       <w:r>
@@ -8440,6 +9038,22 @@
         </w:rPr>
         <w:t xml:space="preserve"> , Fluency6 with information technology , 2011</w:t>
       </w:r>
+    </w:p>
+    <w:p>
+      <w:pPr>
+        <w:numPr>
+          <w:ilvl w:val="0"/>
+          <w:numId w:val="64"/>
+        </w:numPr>
+      </w:pPr>
+      <w:hyperlink r:id="rId79" w:history="1">
+        <w:r>
+          <w:rPr>
+            <w:rStyle w:val="Hyperlink"/>
+          </w:rPr>
+          <w:t>https://www.greenpeace.org</w:t>
+        </w:r>
+      </w:hyperlink>
     </w:p>
     <w:p>
       <w:pPr>

</xml_diff>

<commit_message>
this is the final commit
</commit_message>
<xml_diff>
--- a/web ass 1.docx
+++ b/web ass 1.docx
@@ -10,6 +10,8 @@
           <w:szCs w:val="28"/>
         </w:rPr>
       </w:pPr>
+      <w:bookmarkStart w:id="0" w:name="_GoBack"/>
+      <w:bookmarkEnd w:id="0"/>
     </w:p>
     <w:p>
       <w:pPr>
@@ -378,8 +380,8 @@
         </w:sectPr>
       </w:pPr>
     </w:p>
-    <w:bookmarkStart w:id="0" w:name="_2cia1bbhd58n" w:displacedByCustomXml="next"/>
-    <w:bookmarkEnd w:id="0" w:displacedByCustomXml="next"/>
+    <w:bookmarkStart w:id="1" w:name="_2cia1bbhd58n" w:displacedByCustomXml="next"/>
+    <w:bookmarkEnd w:id="1" w:displacedByCustomXml="next"/>
     <w:sdt>
       <w:sdtPr>
         <w:rPr>
@@ -396,6 +398,7 @@
           <w:docPartUnique/>
         </w:docPartObj>
       </w:sdtPr>
+      <w:sdtEndPr/>
       <w:sdtContent>
         <w:p>
           <w:pPr>
@@ -7944,8 +7947,8 @@
           <w:cols w:space="720"/>
         </w:sectPr>
       </w:pPr>
-      <w:bookmarkStart w:id="1" w:name="_k458xheh6v1s"/>
-      <w:bookmarkEnd w:id="1"/>
+      <w:bookmarkStart w:id="2" w:name="_k458xheh6v1s"/>
+      <w:bookmarkEnd w:id="2"/>
     </w:p>
     <w:p>
       <w:pPr>
@@ -7962,7 +7965,7 @@
           <w:bCs/>
         </w:rPr>
       </w:pPr>
-      <w:bookmarkStart w:id="2" w:name="_Toc34406649"/>
+      <w:bookmarkStart w:id="3" w:name="_Toc34406649"/>
       <w:r>
         <w:rPr>
           <w:rFonts w:ascii="Times New Roman" w:eastAsia="Arial" w:hAnsi="Times New Roman" w:cs="Times New Roman"/>
@@ -7972,7 +7975,7 @@
         <w:lastRenderedPageBreak/>
         <w:t>History of Internet</w:t>
       </w:r>
-      <w:bookmarkEnd w:id="2"/>
+      <w:bookmarkEnd w:id="3"/>
     </w:p>
     <w:p>
       <w:pPr>
@@ -8411,7 +8414,7 @@
           <w:szCs w:val="24"/>
         </w:rPr>
       </w:pPr>
-      <w:bookmarkStart w:id="3" w:name="_Toc34406650"/>
+      <w:bookmarkStart w:id="4" w:name="_Toc34406650"/>
       <w:r>
         <w:rPr>
           <w:rFonts w:ascii="Times New Roman" w:eastAsia="Arial" w:hAnsi="Times New Roman" w:cs="Times New Roman"/>
@@ -8423,7 +8426,7 @@
         </w:rPr>
         <w:t>Popular Websites Evolution</w:t>
       </w:r>
-      <w:bookmarkEnd w:id="3"/>
+      <w:bookmarkEnd w:id="4"/>
       <w:r>
         <w:rPr>
           <w:rFonts w:ascii="Times New Roman" w:eastAsia="Arial" w:hAnsi="Times New Roman" w:cs="Times New Roman"/>
@@ -8801,7 +8804,7 @@
           <w:color w:val="auto"/>
         </w:rPr>
       </w:pPr>
-      <w:bookmarkStart w:id="4" w:name="_Toc34406651"/>
+      <w:bookmarkStart w:id="5" w:name="_Toc34406651"/>
       <w:r>
         <w:rPr>
           <w:rFonts w:ascii="Times New Roman" w:eastAsia="Arial" w:hAnsi="Times New Roman" w:cs="Times New Roman"/>
@@ -8812,7 +8815,7 @@
         <w:lastRenderedPageBreak/>
         <w:t>Categories of Website</w:t>
       </w:r>
-      <w:bookmarkEnd w:id="4"/>
+      <w:bookmarkEnd w:id="5"/>
     </w:p>
     <w:p>
       <w:pPr>
@@ -8830,7 +8833,7 @@
           <w:szCs w:val="28"/>
         </w:rPr>
       </w:pPr>
-      <w:bookmarkStart w:id="5" w:name="_Toc34406652"/>
+      <w:bookmarkStart w:id="6" w:name="_Toc34406652"/>
       <w:r>
         <w:rPr>
           <w:rFonts w:eastAsia="Arial"/>
@@ -8839,7 +8842,7 @@
         </w:rPr>
         <w:t>News</w:t>
       </w:r>
-      <w:bookmarkEnd w:id="5"/>
+      <w:bookmarkEnd w:id="6"/>
     </w:p>
     <w:p>
       <w:pPr>
@@ -8855,7 +8858,7 @@
           <w:bCs/>
         </w:rPr>
       </w:pPr>
-      <w:bookmarkStart w:id="6" w:name="_Toc34406653"/>
+      <w:bookmarkStart w:id="7" w:name="_Toc34406653"/>
       <w:r>
         <w:rPr>
           <w:rFonts w:ascii="Times New Roman" w:eastAsia="Arial" w:hAnsi="Times New Roman" w:cs="Times New Roman"/>
@@ -8865,7 +8868,7 @@
         </w:rPr>
         <w:t>The New York times</w:t>
       </w:r>
-      <w:bookmarkEnd w:id="6"/>
+      <w:bookmarkEnd w:id="7"/>
       <w:r>
         <w:rPr>
           <w:rFonts w:ascii="Times New Roman" w:eastAsia="Arial" w:hAnsi="Times New Roman" w:cs="Times New Roman"/>
@@ -8941,7 +8944,7 @@
           <w:color w:val="auto"/>
         </w:rPr>
       </w:pPr>
-      <w:bookmarkStart w:id="7" w:name="_Toc34406654"/>
+      <w:bookmarkStart w:id="8" w:name="_Toc34406654"/>
       <w:r>
         <w:rPr>
           <w:rFonts w:ascii="Times New Roman" w:eastAsia="Arial" w:hAnsi="Times New Roman" w:cs="Times New Roman"/>
@@ -8951,7 +8954,7 @@
         </w:rPr>
         <w:t>CNN</w:t>
       </w:r>
-      <w:bookmarkEnd w:id="7"/>
+      <w:bookmarkEnd w:id="8"/>
     </w:p>
     <w:p>
       <w:pPr>
@@ -9058,7 +9061,7 @@
           <w:bCs/>
         </w:rPr>
       </w:pPr>
-      <w:bookmarkStart w:id="8" w:name="_Toc34406655"/>
+      <w:bookmarkStart w:id="9" w:name="_Toc34406655"/>
       <w:r>
         <w:rPr>
           <w:rFonts w:ascii="Times New Roman" w:eastAsia="Arial" w:hAnsi="Times New Roman" w:cs="Times New Roman"/>
@@ -9068,7 +9071,7 @@
         </w:rPr>
         <w:t>Ethiopian reporter news</w:t>
       </w:r>
-      <w:bookmarkEnd w:id="8"/>
+      <w:bookmarkEnd w:id="9"/>
     </w:p>
     <w:p>
       <w:pPr>
@@ -9144,7 +9147,7 @@
           <w:color w:val="auto"/>
         </w:rPr>
       </w:pPr>
-      <w:bookmarkStart w:id="9" w:name="_Toc34406656"/>
+      <w:bookmarkStart w:id="10" w:name="_Toc34406656"/>
       <w:r>
         <w:rPr>
           <w:rFonts w:ascii="Times New Roman" w:eastAsia="Arial" w:hAnsi="Times New Roman" w:cs="Times New Roman"/>
@@ -9154,7 +9157,7 @@
         </w:rPr>
         <w:t>ABC news</w:t>
       </w:r>
-      <w:bookmarkEnd w:id="9"/>
+      <w:bookmarkEnd w:id="10"/>
     </w:p>
     <w:p>
       <w:pPr>
@@ -9224,7 +9227,7 @@
           <w:color w:val="auto"/>
         </w:rPr>
       </w:pPr>
-      <w:bookmarkStart w:id="10" w:name="_Toc34406657"/>
+      <w:bookmarkStart w:id="11" w:name="_Toc34406657"/>
       <w:r>
         <w:rPr>
           <w:rFonts w:ascii="Times New Roman" w:eastAsia="Arial" w:hAnsi="Times New Roman" w:cs="Times New Roman"/>
@@ -9234,7 +9237,7 @@
         </w:rPr>
         <w:t>Yahoo news</w:t>
       </w:r>
-      <w:bookmarkEnd w:id="10"/>
+      <w:bookmarkEnd w:id="11"/>
     </w:p>
     <w:p>
       <w:pPr>
@@ -9303,7 +9306,7 @@
           <w:szCs w:val="28"/>
         </w:rPr>
       </w:pPr>
-      <w:bookmarkStart w:id="11" w:name="_Toc34406658"/>
+      <w:bookmarkStart w:id="12" w:name="_Toc34406658"/>
       <w:r>
         <w:rPr>
           <w:rFonts w:eastAsia="Arial"/>
@@ -9312,7 +9315,7 @@
         </w:rPr>
         <w:t>Informational</w:t>
       </w:r>
-      <w:bookmarkEnd w:id="11"/>
+      <w:bookmarkEnd w:id="12"/>
       <w:r>
         <w:rPr>
           <w:rFonts w:eastAsia="Arial"/>
@@ -9337,7 +9340,7 @@
           <w:color w:val="auto"/>
         </w:rPr>
       </w:pPr>
-      <w:bookmarkStart w:id="12" w:name="_Toc34406659"/>
+      <w:bookmarkStart w:id="13" w:name="_Toc34406659"/>
       <w:r>
         <w:rPr>
           <w:rFonts w:ascii="Times New Roman" w:eastAsia="Arial" w:hAnsi="Times New Roman" w:cs="Times New Roman"/>
@@ -9347,7 +9350,7 @@
         </w:rPr>
         <w:t>Drop box</w:t>
       </w:r>
-      <w:bookmarkEnd w:id="12"/>
+      <w:bookmarkEnd w:id="13"/>
     </w:p>
     <w:p>
       <w:pPr>
@@ -9423,7 +9426,7 @@
           <w:color w:val="auto"/>
         </w:rPr>
       </w:pPr>
-      <w:bookmarkStart w:id="13" w:name="_Toc34406660"/>
+      <w:bookmarkStart w:id="14" w:name="_Toc34406660"/>
       <w:r>
         <w:rPr>
           <w:rFonts w:ascii="Times New Roman" w:eastAsia="Arial" w:hAnsi="Times New Roman" w:cs="Times New Roman"/>
@@ -9433,7 +9436,7 @@
         </w:rPr>
         <w:t>The verge</w:t>
       </w:r>
-      <w:bookmarkEnd w:id="13"/>
+      <w:bookmarkEnd w:id="14"/>
       <w:r>
         <w:rPr>
           <w:rFonts w:ascii="Times New Roman" w:eastAsia="Arial" w:hAnsi="Times New Roman" w:cs="Times New Roman"/>
@@ -9510,7 +9513,7 @@
           <w:color w:val="auto"/>
         </w:rPr>
       </w:pPr>
-      <w:bookmarkStart w:id="14" w:name="_Toc34406661"/>
+      <w:bookmarkStart w:id="15" w:name="_Toc34406661"/>
       <w:r>
         <w:rPr>
           <w:rFonts w:ascii="Times New Roman" w:eastAsia="Arial" w:hAnsi="Times New Roman" w:cs="Times New Roman"/>
@@ -9520,7 +9523,7 @@
         </w:rPr>
         <w:t>Polygon</w:t>
       </w:r>
-      <w:bookmarkEnd w:id="14"/>
+      <w:bookmarkEnd w:id="15"/>
     </w:p>
     <w:p>
       <w:pPr>
@@ -9596,7 +9599,7 @@
           <w:color w:val="auto"/>
         </w:rPr>
       </w:pPr>
-      <w:bookmarkStart w:id="15" w:name="_Toc34406662"/>
+      <w:bookmarkStart w:id="16" w:name="_Toc34406662"/>
       <w:r>
         <w:rPr>
           <w:rFonts w:ascii="Times New Roman" w:eastAsia="Arial" w:hAnsi="Times New Roman" w:cs="Times New Roman"/>
@@ -9607,7 +9610,7 @@
         <w:lastRenderedPageBreak/>
         <w:t>Mosaic art now</w:t>
       </w:r>
-      <w:bookmarkEnd w:id="15"/>
+      <w:bookmarkEnd w:id="16"/>
     </w:p>
     <w:p>
       <w:pPr>
@@ -9683,7 +9686,7 @@
           <w:color w:val="auto"/>
         </w:rPr>
       </w:pPr>
-      <w:bookmarkStart w:id="16" w:name="_Toc34406663"/>
+      <w:bookmarkStart w:id="17" w:name="_Toc34406663"/>
       <w:r>
         <w:rPr>
           <w:rFonts w:ascii="Times New Roman" w:eastAsia="Arial" w:hAnsi="Times New Roman" w:cs="Times New Roman"/>
@@ -9693,7 +9696,7 @@
         </w:rPr>
         <w:t>Mint</w:t>
       </w:r>
-      <w:bookmarkEnd w:id="16"/>
+      <w:bookmarkEnd w:id="17"/>
     </w:p>
     <w:p>
       <w:pPr>
@@ -9770,7 +9773,7 @@
           <w:szCs w:val="28"/>
         </w:rPr>
       </w:pPr>
-      <w:bookmarkStart w:id="17" w:name="_Toc34406664"/>
+      <w:bookmarkStart w:id="18" w:name="_Toc34406664"/>
       <w:r>
         <w:rPr>
           <w:rFonts w:eastAsia="Arial"/>
@@ -9779,7 +9782,7 @@
         </w:rPr>
         <w:t>Business/Marketing</w:t>
       </w:r>
-      <w:bookmarkEnd w:id="17"/>
+      <w:bookmarkEnd w:id="18"/>
       <w:r>
         <w:rPr>
           <w:rFonts w:eastAsia="Arial"/>
@@ -9803,7 +9806,7 @@
           <w:bCs/>
         </w:rPr>
       </w:pPr>
-      <w:bookmarkStart w:id="18" w:name="_Toc34406665"/>
+      <w:bookmarkStart w:id="19" w:name="_Toc34406665"/>
       <w:r>
         <w:rPr>
           <w:rFonts w:ascii="Times New Roman" w:eastAsia="Arial" w:hAnsi="Times New Roman" w:cs="Times New Roman"/>
@@ -9812,7 +9815,7 @@
         </w:rPr>
         <w:t>TripAdvisor</w:t>
       </w:r>
-      <w:bookmarkEnd w:id="18"/>
+      <w:bookmarkEnd w:id="19"/>
     </w:p>
     <w:p>
       <w:pPr>
@@ -9888,7 +9891,7 @@
           <w:color w:val="auto"/>
         </w:rPr>
       </w:pPr>
-      <w:bookmarkStart w:id="19" w:name="_Toc34406666"/>
+      <w:bookmarkStart w:id="20" w:name="_Toc34406666"/>
       <w:r>
         <w:rPr>
           <w:rFonts w:ascii="Times New Roman" w:eastAsia="Arial" w:hAnsi="Times New Roman" w:cs="Times New Roman"/>
@@ -9898,7 +9901,7 @@
         </w:rPr>
         <w:t>Alibaba</w:t>
       </w:r>
-      <w:bookmarkEnd w:id="19"/>
+      <w:bookmarkEnd w:id="20"/>
     </w:p>
     <w:p>
       <w:pPr>
@@ -9974,7 +9977,7 @@
           <w:color w:val="auto"/>
         </w:rPr>
       </w:pPr>
-      <w:bookmarkStart w:id="20" w:name="_Toc34406667"/>
+      <w:bookmarkStart w:id="21" w:name="_Toc34406667"/>
       <w:r>
         <w:rPr>
           <w:rFonts w:ascii="Times New Roman" w:eastAsia="Arial" w:hAnsi="Times New Roman" w:cs="Times New Roman"/>
@@ -9984,7 +9987,7 @@
         </w:rPr>
         <w:t>Amazon</w:t>
       </w:r>
-      <w:bookmarkEnd w:id="20"/>
+      <w:bookmarkEnd w:id="21"/>
       <w:r>
         <w:rPr>
           <w:rFonts w:ascii="Times New Roman" w:eastAsia="Arial" w:hAnsi="Times New Roman" w:cs="Times New Roman"/>
@@ -10061,7 +10064,7 @@
           <w:color w:val="auto"/>
         </w:rPr>
       </w:pPr>
-      <w:bookmarkStart w:id="21" w:name="_Toc34406668"/>
+      <w:bookmarkStart w:id="22" w:name="_Toc34406668"/>
       <w:r>
         <w:rPr>
           <w:rFonts w:ascii="Times New Roman" w:eastAsia="Arial" w:hAnsi="Times New Roman" w:cs="Times New Roman"/>
@@ -10071,7 +10074,7 @@
         </w:rPr>
         <w:t>Moz</w:t>
       </w:r>
-      <w:bookmarkEnd w:id="21"/>
+      <w:bookmarkEnd w:id="22"/>
       <w:r>
         <w:rPr>
           <w:rFonts w:ascii="Times New Roman" w:eastAsia="Arial" w:hAnsi="Times New Roman" w:cs="Times New Roman"/>
@@ -10148,7 +10151,7 @@
           <w:color w:val="auto"/>
         </w:rPr>
       </w:pPr>
-      <w:bookmarkStart w:id="22" w:name="_Toc34406669"/>
+      <w:bookmarkStart w:id="23" w:name="_Toc34406669"/>
       <w:r>
         <w:rPr>
           <w:rFonts w:ascii="Times New Roman" w:eastAsia="Arial" w:hAnsi="Times New Roman" w:cs="Times New Roman"/>
@@ -10158,7 +10161,7 @@
         </w:rPr>
         <w:t>Shopify</w:t>
       </w:r>
-      <w:bookmarkEnd w:id="22"/>
+      <w:bookmarkEnd w:id="23"/>
       <w:r>
         <w:rPr>
           <w:rFonts w:ascii="Times New Roman" w:eastAsia="Arial" w:hAnsi="Times New Roman" w:cs="Times New Roman"/>
@@ -10236,7 +10239,7 @@
           <w:szCs w:val="28"/>
         </w:rPr>
       </w:pPr>
-      <w:bookmarkStart w:id="23" w:name="_Toc34406670"/>
+      <w:bookmarkStart w:id="24" w:name="_Toc34406670"/>
       <w:r>
         <w:rPr>
           <w:rFonts w:eastAsia="Arial"/>
@@ -10245,7 +10248,7 @@
         </w:rPr>
         <w:t>Educational</w:t>
       </w:r>
-      <w:bookmarkEnd w:id="23"/>
+      <w:bookmarkEnd w:id="24"/>
     </w:p>
     <w:p>
       <w:pPr>
@@ -10262,7 +10265,7 @@
           <w:color w:val="auto"/>
         </w:rPr>
       </w:pPr>
-      <w:bookmarkStart w:id="24" w:name="_Toc34406671"/>
+      <w:bookmarkStart w:id="25" w:name="_Toc34406671"/>
       <w:r>
         <w:rPr>
           <w:rFonts w:ascii="Times New Roman" w:eastAsia="Arial" w:hAnsi="Times New Roman" w:cs="Times New Roman"/>
@@ -10272,7 +10275,7 @@
         </w:rPr>
         <w:t>Khan academy</w:t>
       </w:r>
-      <w:bookmarkEnd w:id="24"/>
+      <w:bookmarkEnd w:id="25"/>
     </w:p>
     <w:p>
       <w:pPr>
@@ -10348,7 +10351,7 @@
           <w:color w:val="auto"/>
         </w:rPr>
       </w:pPr>
-      <w:bookmarkStart w:id="25" w:name="_Toc34406672"/>
+      <w:bookmarkStart w:id="26" w:name="_Toc34406672"/>
       <w:r>
         <w:rPr>
           <w:rFonts w:ascii="Times New Roman" w:eastAsia="Arial" w:hAnsi="Times New Roman" w:cs="Times New Roman"/>
@@ -10359,7 +10362,7 @@
         <w:lastRenderedPageBreak/>
         <w:t>Edx</w:t>
       </w:r>
-      <w:bookmarkEnd w:id="25"/>
+      <w:bookmarkEnd w:id="26"/>
       <w:r>
         <w:rPr>
           <w:rFonts w:ascii="Times New Roman" w:eastAsia="Arial" w:hAnsi="Times New Roman" w:cs="Times New Roman"/>
@@ -10436,7 +10439,7 @@
           <w:color w:val="auto"/>
         </w:rPr>
       </w:pPr>
-      <w:bookmarkStart w:id="26" w:name="_Toc34406673"/>
+      <w:bookmarkStart w:id="27" w:name="_Toc34406673"/>
       <w:r>
         <w:rPr>
           <w:rFonts w:ascii="Times New Roman" w:eastAsia="Arial" w:hAnsi="Times New Roman" w:cs="Times New Roman"/>
@@ -10446,7 +10449,7 @@
         </w:rPr>
         <w:t>Bright storm</w:t>
       </w:r>
-      <w:bookmarkEnd w:id="26"/>
+      <w:bookmarkEnd w:id="27"/>
     </w:p>
     <w:p>
       <w:pPr>
@@ -10514,7 +10517,7 @@
           <w:color w:val="auto"/>
         </w:rPr>
       </w:pPr>
-      <w:bookmarkStart w:id="27" w:name="_Toc34406674"/>
+      <w:bookmarkStart w:id="28" w:name="_Toc34406674"/>
       <w:r>
         <w:rPr>
           <w:rFonts w:ascii="Times New Roman" w:eastAsia="Arial" w:hAnsi="Times New Roman" w:cs="Times New Roman"/>
@@ -10524,7 +10527,7 @@
         </w:rPr>
         <w:t>Internet archive</w:t>
       </w:r>
-      <w:bookmarkEnd w:id="27"/>
+      <w:bookmarkEnd w:id="28"/>
       <w:r>
         <w:rPr>
           <w:rFonts w:ascii="Times New Roman" w:eastAsia="Arial" w:hAnsi="Times New Roman" w:cs="Times New Roman"/>
@@ -10601,7 +10604,7 @@
           <w:color w:val="auto"/>
         </w:rPr>
       </w:pPr>
-      <w:bookmarkStart w:id="28" w:name="_Toc34406675"/>
+      <w:bookmarkStart w:id="29" w:name="_Toc34406675"/>
       <w:r>
         <w:rPr>
           <w:rFonts w:ascii="Times New Roman" w:eastAsia="Arial" w:hAnsi="Times New Roman" w:cs="Times New Roman"/>
@@ -10611,7 +10614,7 @@
         </w:rPr>
         <w:t>Udacity</w:t>
       </w:r>
-      <w:bookmarkEnd w:id="28"/>
+      <w:bookmarkEnd w:id="29"/>
       <w:r>
         <w:rPr>
           <w:rFonts w:ascii="Times New Roman" w:eastAsia="Arial" w:hAnsi="Times New Roman" w:cs="Times New Roman"/>
@@ -10705,7 +10708,7 @@
           <w:szCs w:val="28"/>
         </w:rPr>
       </w:pPr>
-      <w:bookmarkStart w:id="29" w:name="_Toc34406676"/>
+      <w:bookmarkStart w:id="30" w:name="_Toc34406676"/>
       <w:r>
         <w:rPr>
           <w:rFonts w:eastAsia="Arial"/>
@@ -10714,7 +10717,7 @@
         </w:rPr>
         <w:t>Entertainment</w:t>
       </w:r>
-      <w:bookmarkEnd w:id="29"/>
+      <w:bookmarkEnd w:id="30"/>
     </w:p>
     <w:p>
       <w:pPr>
@@ -10731,7 +10734,7 @@
           <w:color w:val="auto"/>
         </w:rPr>
       </w:pPr>
-      <w:bookmarkStart w:id="30" w:name="_Toc34406677"/>
+      <w:bookmarkStart w:id="31" w:name="_Toc34406677"/>
       <w:r>
         <w:rPr>
           <w:rFonts w:ascii="Times New Roman" w:eastAsia="Arial" w:hAnsi="Times New Roman" w:cs="Times New Roman"/>
@@ -10741,7 +10744,7 @@
         </w:rPr>
         <w:t>Netflix</w:t>
       </w:r>
-      <w:bookmarkEnd w:id="30"/>
+      <w:bookmarkEnd w:id="31"/>
       <w:r>
         <w:rPr>
           <w:rFonts w:ascii="Times New Roman" w:eastAsia="Arial" w:hAnsi="Times New Roman" w:cs="Times New Roman"/>
@@ -10818,7 +10821,7 @@
           <w:color w:val="auto"/>
         </w:rPr>
       </w:pPr>
-      <w:bookmarkStart w:id="31" w:name="_Toc34406678"/>
+      <w:bookmarkStart w:id="32" w:name="_Toc34406678"/>
       <w:r>
         <w:rPr>
           <w:rFonts w:ascii="Times New Roman" w:eastAsia="Arial" w:hAnsi="Times New Roman" w:cs="Times New Roman"/>
@@ -10828,7 +10831,7 @@
         </w:rPr>
         <w:t>Tmz</w:t>
       </w:r>
-      <w:bookmarkEnd w:id="31"/>
+      <w:bookmarkEnd w:id="32"/>
       <w:r>
         <w:rPr>
           <w:rFonts w:ascii="Times New Roman" w:eastAsia="Arial" w:hAnsi="Times New Roman" w:cs="Times New Roman"/>
@@ -10905,7 +10908,7 @@
           <w:color w:val="auto"/>
         </w:rPr>
       </w:pPr>
-      <w:bookmarkStart w:id="32" w:name="_Toc34406679"/>
+      <w:bookmarkStart w:id="33" w:name="_Toc34406679"/>
       <w:r>
         <w:rPr>
           <w:rFonts w:ascii="Times New Roman" w:eastAsia="Arial" w:hAnsi="Times New Roman" w:cs="Times New Roman"/>
@@ -10915,7 +10918,7 @@
         </w:rPr>
         <w:t>YouTube</w:t>
       </w:r>
-      <w:bookmarkEnd w:id="32"/>
+      <w:bookmarkEnd w:id="33"/>
       <w:r>
         <w:rPr>
           <w:rFonts w:ascii="Times New Roman" w:eastAsia="Arial" w:hAnsi="Times New Roman" w:cs="Times New Roman"/>
@@ -11008,7 +11011,7 @@
           <w:color w:val="auto"/>
         </w:rPr>
       </w:pPr>
-      <w:bookmarkStart w:id="33" w:name="_Toc34406680"/>
+      <w:bookmarkStart w:id="34" w:name="_Toc34406680"/>
       <w:r>
         <w:rPr>
           <w:rFonts w:ascii="Times New Roman" w:eastAsia="Arial" w:hAnsi="Times New Roman" w:cs="Times New Roman"/>
@@ -11018,7 +11021,7 @@
         </w:rPr>
         <w:t>Fandango</w:t>
       </w:r>
-      <w:bookmarkEnd w:id="33"/>
+      <w:bookmarkEnd w:id="34"/>
       <w:r>
         <w:rPr>
           <w:rFonts w:ascii="Times New Roman" w:eastAsia="Arial" w:hAnsi="Times New Roman" w:cs="Times New Roman"/>
@@ -11111,7 +11114,7 @@
           <w:color w:val="auto"/>
         </w:rPr>
       </w:pPr>
-      <w:bookmarkStart w:id="34" w:name="_Toc34406681"/>
+      <w:bookmarkStart w:id="35" w:name="_Toc34406681"/>
       <w:r>
         <w:rPr>
           <w:rFonts w:ascii="Times New Roman" w:eastAsia="Arial" w:hAnsi="Times New Roman" w:cs="Times New Roman"/>
@@ -11121,7 +11124,7 @@
         </w:rPr>
         <w:t>Funny or die</w:t>
       </w:r>
-      <w:bookmarkEnd w:id="34"/>
+      <w:bookmarkEnd w:id="35"/>
     </w:p>
     <w:p>
       <w:pPr>
@@ -11198,7 +11201,7 @@
           <w:szCs w:val="28"/>
         </w:rPr>
       </w:pPr>
-      <w:bookmarkStart w:id="35" w:name="_Toc34406682"/>
+      <w:bookmarkStart w:id="36" w:name="_Toc34406682"/>
       <w:r>
         <w:rPr>
           <w:rFonts w:eastAsia="Arial"/>
@@ -11208,7 +11211,7 @@
         <w:lastRenderedPageBreak/>
         <w:t>Advocacy</w:t>
       </w:r>
-      <w:bookmarkEnd w:id="35"/>
+      <w:bookmarkEnd w:id="36"/>
     </w:p>
     <w:p>
       <w:pPr>
@@ -11225,7 +11228,7 @@
           <w:color w:val="auto"/>
         </w:rPr>
       </w:pPr>
-      <w:bookmarkStart w:id="36" w:name="_Toc34406683"/>
+      <w:bookmarkStart w:id="37" w:name="_Toc34406683"/>
       <w:r>
         <w:rPr>
           <w:rFonts w:ascii="Times New Roman" w:eastAsia="Arial" w:hAnsi="Times New Roman" w:cs="Times New Roman"/>
@@ -11235,7 +11238,7 @@
         </w:rPr>
         <w:t>Mamaye</w:t>
       </w:r>
-      <w:bookmarkEnd w:id="36"/>
+      <w:bookmarkEnd w:id="37"/>
       <w:r>
         <w:rPr>
           <w:rFonts w:ascii="Times New Roman" w:eastAsia="Arial" w:hAnsi="Times New Roman" w:cs="Times New Roman"/>
@@ -11328,7 +11331,7 @@
           <w:color w:val="auto"/>
         </w:rPr>
       </w:pPr>
-      <w:bookmarkStart w:id="37" w:name="_Toc34406684"/>
+      <w:bookmarkStart w:id="38" w:name="_Toc34406684"/>
       <w:r>
         <w:rPr>
           <w:rFonts w:ascii="Times New Roman" w:eastAsia="Arial" w:hAnsi="Times New Roman" w:cs="Times New Roman"/>
@@ -11338,7 +11341,7 @@
         </w:rPr>
         <w:t>International Justice Mission</w:t>
       </w:r>
-      <w:bookmarkEnd w:id="37"/>
+      <w:bookmarkEnd w:id="38"/>
       <w:r>
         <w:rPr>
           <w:rFonts w:ascii="Times New Roman" w:eastAsia="Arial" w:hAnsi="Times New Roman" w:cs="Times New Roman"/>
@@ -11415,7 +11418,7 @@
           <w:color w:val="auto"/>
         </w:rPr>
       </w:pPr>
-      <w:bookmarkStart w:id="38" w:name="_Toc34406685"/>
+      <w:bookmarkStart w:id="39" w:name="_Toc34406685"/>
       <w:r>
         <w:rPr>
           <w:rFonts w:ascii="Times New Roman" w:eastAsia="Arial" w:hAnsi="Times New Roman" w:cs="Times New Roman"/>
@@ -11425,7 +11428,7 @@
         </w:rPr>
         <w:t>Arts for LA</w:t>
       </w:r>
-      <w:bookmarkEnd w:id="38"/>
+      <w:bookmarkEnd w:id="39"/>
     </w:p>
     <w:p>
       <w:pPr>
@@ -11493,7 +11496,7 @@
           <w:color w:val="auto"/>
         </w:rPr>
       </w:pPr>
-      <w:bookmarkStart w:id="39" w:name="_Toc34406686"/>
+      <w:bookmarkStart w:id="40" w:name="_Toc34406686"/>
       <w:r>
         <w:rPr>
           <w:rFonts w:ascii="Times New Roman" w:eastAsia="Arial" w:hAnsi="Times New Roman" w:cs="Times New Roman"/>
@@ -11503,7 +11506,7 @@
         </w:rPr>
         <w:t>Active living Research</w:t>
       </w:r>
-      <w:bookmarkEnd w:id="39"/>
+      <w:bookmarkEnd w:id="40"/>
     </w:p>
     <w:p>
       <w:pPr>
@@ -11572,7 +11575,7 @@
           <w:szCs w:val="28"/>
         </w:rPr>
       </w:pPr>
-      <w:bookmarkStart w:id="40" w:name="_Toc34406687"/>
+      <w:bookmarkStart w:id="41" w:name="_Toc34406687"/>
       <w:r>
         <w:rPr>
           <w:rFonts w:eastAsia="Arial"/>
@@ -11581,7 +11584,7 @@
         </w:rPr>
         <w:t>Blog</w:t>
       </w:r>
-      <w:bookmarkEnd w:id="40"/>
+      <w:bookmarkEnd w:id="41"/>
     </w:p>
     <w:p>
       <w:pPr>
@@ -11597,7 +11600,7 @@
           <w:bCs/>
         </w:rPr>
       </w:pPr>
-      <w:bookmarkStart w:id="41" w:name="_Toc34406688"/>
+      <w:bookmarkStart w:id="42" w:name="_Toc34406688"/>
       <w:r>
         <w:rPr>
           <w:rFonts w:ascii="Times New Roman" w:eastAsia="Arial" w:hAnsi="Times New Roman" w:cs="Times New Roman"/>
@@ -11607,7 +11610,7 @@
         </w:rPr>
         <w:t>Word Press</w:t>
       </w:r>
-      <w:bookmarkEnd w:id="41"/>
+      <w:bookmarkEnd w:id="42"/>
       <w:r>
         <w:rPr>
           <w:rFonts w:ascii="Times New Roman" w:eastAsia="Arial" w:hAnsi="Times New Roman" w:cs="Times New Roman"/>
@@ -11684,7 +11687,7 @@
           <w:color w:val="auto"/>
         </w:rPr>
       </w:pPr>
-      <w:bookmarkStart w:id="42" w:name="_Toc34406689"/>
+      <w:bookmarkStart w:id="43" w:name="_Toc34406689"/>
       <w:r>
         <w:rPr>
           <w:rFonts w:ascii="Times New Roman" w:eastAsia="Arial" w:hAnsi="Times New Roman" w:cs="Times New Roman"/>
@@ -11694,7 +11697,7 @@
         </w:rPr>
         <w:t>Wix</w:t>
       </w:r>
-      <w:bookmarkEnd w:id="42"/>
+      <w:bookmarkEnd w:id="43"/>
       <w:r>
         <w:rPr>
           <w:rFonts w:ascii="Times New Roman" w:eastAsia="Arial" w:hAnsi="Times New Roman" w:cs="Times New Roman"/>
@@ -11803,7 +11806,7 @@
           <w:color w:val="auto"/>
         </w:rPr>
       </w:pPr>
-      <w:bookmarkStart w:id="43" w:name="_Toc34406690"/>
+      <w:bookmarkStart w:id="44" w:name="_Toc34406690"/>
       <w:r>
         <w:rPr>
           <w:rFonts w:ascii="Times New Roman" w:eastAsia="Arial" w:hAnsi="Times New Roman" w:cs="Times New Roman"/>
@@ -11813,7 +11816,7 @@
         </w:rPr>
         <w:t>Squarespace</w:t>
       </w:r>
-      <w:bookmarkEnd w:id="43"/>
+      <w:bookmarkEnd w:id="44"/>
     </w:p>
     <w:p>
       <w:pPr>
@@ -11881,7 +11884,7 @@
           <w:color w:val="auto"/>
         </w:rPr>
       </w:pPr>
-      <w:bookmarkStart w:id="44" w:name="_Toc34406691"/>
+      <w:bookmarkStart w:id="45" w:name="_Toc34406691"/>
       <w:r>
         <w:rPr>
           <w:rFonts w:ascii="Times New Roman" w:eastAsia="Arial" w:hAnsi="Times New Roman" w:cs="Times New Roman"/>
@@ -11891,7 +11894,7 @@
         </w:rPr>
         <w:t>Weebly</w:t>
       </w:r>
-      <w:bookmarkEnd w:id="44"/>
+      <w:bookmarkEnd w:id="45"/>
       <w:r>
         <w:rPr>
           <w:rFonts w:ascii="Times New Roman" w:eastAsia="Arial" w:hAnsi="Times New Roman" w:cs="Times New Roman"/>
@@ -11984,7 +11987,7 @@
           <w:color w:val="auto"/>
         </w:rPr>
       </w:pPr>
-      <w:bookmarkStart w:id="45" w:name="_Toc34406692"/>
+      <w:bookmarkStart w:id="46" w:name="_Toc34406692"/>
       <w:r>
         <w:rPr>
           <w:rFonts w:ascii="Times New Roman" w:eastAsia="Arial" w:hAnsi="Times New Roman" w:cs="Times New Roman"/>
@@ -11995,7 +11998,7 @@
         <w:lastRenderedPageBreak/>
         <w:t>Blogger</w:t>
       </w:r>
-      <w:bookmarkEnd w:id="45"/>
+      <w:bookmarkEnd w:id="46"/>
     </w:p>
     <w:p>
       <w:pPr>
@@ -12064,7 +12067,7 @@
           <w:szCs w:val="28"/>
         </w:rPr>
       </w:pPr>
-      <w:bookmarkStart w:id="46" w:name="_Toc34406693"/>
+      <w:bookmarkStart w:id="47" w:name="_Toc34406693"/>
       <w:r>
         <w:rPr>
           <w:rFonts w:eastAsia="Arial"/>
@@ -12073,7 +12076,7 @@
         </w:rPr>
         <w:t>Wiki</w:t>
       </w:r>
-      <w:bookmarkEnd w:id="46"/>
+      <w:bookmarkEnd w:id="47"/>
     </w:p>
     <w:p>
       <w:pPr>
@@ -12090,7 +12093,7 @@
           <w:color w:val="auto"/>
         </w:rPr>
       </w:pPr>
-      <w:bookmarkStart w:id="47" w:name="_Toc34406694"/>
+      <w:bookmarkStart w:id="48" w:name="_Toc34406694"/>
       <w:r>
         <w:rPr>
           <w:rFonts w:ascii="Times New Roman" w:eastAsia="Arial" w:hAnsi="Times New Roman" w:cs="Times New Roman"/>
@@ -12100,7 +12103,7 @@
         </w:rPr>
         <w:t>Wikihow</w:t>
       </w:r>
-      <w:bookmarkEnd w:id="47"/>
+      <w:bookmarkEnd w:id="48"/>
     </w:p>
     <w:p>
       <w:pPr>
@@ -12184,7 +12187,7 @@
           <w:color w:val="auto"/>
         </w:rPr>
       </w:pPr>
-      <w:bookmarkStart w:id="48" w:name="_Toc34406695"/>
+      <w:bookmarkStart w:id="49" w:name="_Toc34406695"/>
       <w:r>
         <w:rPr>
           <w:rFonts w:ascii="Times New Roman" w:eastAsia="Arial" w:hAnsi="Times New Roman" w:cs="Times New Roman"/>
@@ -12212,7 +12215,7 @@
         </w:rPr>
         <w:t>books</w:t>
       </w:r>
-      <w:bookmarkEnd w:id="48"/>
+      <w:bookmarkEnd w:id="49"/>
       <w:r>
         <w:rPr>
           <w:rFonts w:ascii="Times New Roman" w:eastAsia="Arial" w:hAnsi="Times New Roman" w:cs="Times New Roman"/>
@@ -12289,7 +12292,7 @@
           <w:color w:val="auto"/>
         </w:rPr>
       </w:pPr>
-      <w:bookmarkStart w:id="49" w:name="_Toc34406696"/>
+      <w:bookmarkStart w:id="50" w:name="_Toc34406696"/>
       <w:r>
         <w:rPr>
           <w:rFonts w:ascii="Times New Roman" w:eastAsia="Arial" w:hAnsi="Times New Roman" w:cs="Times New Roman"/>
@@ -12299,7 +12302,7 @@
         </w:rPr>
         <w:t>Wikitravel</w:t>
       </w:r>
-      <w:bookmarkEnd w:id="49"/>
+      <w:bookmarkEnd w:id="50"/>
       <w:r>
         <w:rPr>
           <w:rFonts w:ascii="Times New Roman" w:eastAsia="Arial" w:hAnsi="Times New Roman" w:cs="Times New Roman"/>
@@ -12392,7 +12395,7 @@
           <w:color w:val="auto"/>
         </w:rPr>
       </w:pPr>
-      <w:bookmarkStart w:id="50" w:name="_Toc34406697"/>
+      <w:bookmarkStart w:id="51" w:name="_Toc34406697"/>
       <w:r>
         <w:rPr>
           <w:rFonts w:ascii="Times New Roman" w:eastAsia="Arial" w:hAnsi="Times New Roman" w:cs="Times New Roman"/>
@@ -12420,7 +12423,7 @@
         </w:rPr>
         <w:t>species</w:t>
       </w:r>
-      <w:bookmarkEnd w:id="50"/>
+      <w:bookmarkEnd w:id="51"/>
     </w:p>
     <w:p>
       <w:pPr>
@@ -12504,7 +12507,7 @@
           <w:color w:val="auto"/>
         </w:rPr>
       </w:pPr>
-      <w:bookmarkStart w:id="51" w:name="_Toc34406698"/>
+      <w:bookmarkStart w:id="52" w:name="_Toc34406698"/>
       <w:r>
         <w:rPr>
           <w:rFonts w:ascii="Times New Roman" w:eastAsia="Arial" w:hAnsi="Times New Roman" w:cs="Times New Roman"/>
@@ -12514,7 +12517,7 @@
         </w:rPr>
         <w:t>Encyclopedia Dramatica</w:t>
       </w:r>
-      <w:bookmarkEnd w:id="51"/>
+      <w:bookmarkEnd w:id="52"/>
     </w:p>
     <w:p>
       <w:pPr>
@@ -12583,7 +12586,7 @@
           <w:szCs w:val="28"/>
         </w:rPr>
       </w:pPr>
-      <w:bookmarkStart w:id="52" w:name="_Toc34406699"/>
+      <w:bookmarkStart w:id="53" w:name="_Toc34406699"/>
       <w:r>
         <w:rPr>
           <w:rFonts w:eastAsia="Arial"/>
@@ -12592,7 +12595,7 @@
         </w:rPr>
         <w:t>Social network</w:t>
       </w:r>
-      <w:bookmarkEnd w:id="52"/>
+      <w:bookmarkEnd w:id="53"/>
     </w:p>
     <w:p>
       <w:pPr>
@@ -12609,7 +12612,7 @@
           <w:color w:val="auto"/>
         </w:rPr>
       </w:pPr>
-      <w:bookmarkStart w:id="53" w:name="_Toc34406700"/>
+      <w:bookmarkStart w:id="54" w:name="_Toc34406700"/>
       <w:r>
         <w:rPr>
           <w:rFonts w:ascii="Times New Roman" w:eastAsia="Arial" w:hAnsi="Times New Roman" w:cs="Times New Roman"/>
@@ -12619,7 +12622,7 @@
         </w:rPr>
         <w:t>Instagram</w:t>
       </w:r>
-      <w:bookmarkEnd w:id="53"/>
+      <w:bookmarkEnd w:id="54"/>
     </w:p>
     <w:p>
       <w:pPr>
@@ -12703,7 +12706,7 @@
           <w:color w:val="auto"/>
         </w:rPr>
       </w:pPr>
-      <w:bookmarkStart w:id="54" w:name="_Toc34406701"/>
+      <w:bookmarkStart w:id="55" w:name="_Toc34406701"/>
       <w:r>
         <w:rPr>
           <w:rFonts w:ascii="Times New Roman" w:eastAsia="Arial" w:hAnsi="Times New Roman" w:cs="Times New Roman"/>
@@ -12713,7 +12716,7 @@
         </w:rPr>
         <w:t>Twitter</w:t>
       </w:r>
-      <w:bookmarkEnd w:id="54"/>
+      <w:bookmarkEnd w:id="55"/>
       <w:r>
         <w:rPr>
           <w:rFonts w:ascii="Times New Roman" w:eastAsia="Arial" w:hAnsi="Times New Roman" w:cs="Times New Roman"/>
@@ -12806,7 +12809,7 @@
           <w:color w:val="auto"/>
         </w:rPr>
       </w:pPr>
-      <w:bookmarkStart w:id="55" w:name="_Toc34406702"/>
+      <w:bookmarkStart w:id="56" w:name="_Toc34406702"/>
       <w:r>
         <w:rPr>
           <w:rFonts w:ascii="Times New Roman" w:eastAsia="Arial" w:hAnsi="Times New Roman" w:cs="Times New Roman"/>
@@ -12817,7 +12820,7 @@
         <w:lastRenderedPageBreak/>
         <w:t>Facebook</w:t>
       </w:r>
-      <w:bookmarkEnd w:id="55"/>
+      <w:bookmarkEnd w:id="56"/>
     </w:p>
     <w:p>
       <w:pPr>
@@ -12885,7 +12888,7 @@
           <w:color w:val="auto"/>
         </w:rPr>
       </w:pPr>
-      <w:bookmarkStart w:id="56" w:name="_Toc34406703"/>
+      <w:bookmarkStart w:id="57" w:name="_Toc34406703"/>
       <w:r>
         <w:rPr>
           <w:rFonts w:ascii="Times New Roman" w:eastAsia="Arial" w:hAnsi="Times New Roman" w:cs="Times New Roman"/>
@@ -12895,7 +12898,7 @@
         </w:rPr>
         <w:t>Telegram</w:t>
       </w:r>
-      <w:bookmarkEnd w:id="56"/>
+      <w:bookmarkEnd w:id="57"/>
       <w:r>
         <w:rPr>
           <w:rFonts w:ascii="Times New Roman" w:eastAsia="Arial" w:hAnsi="Times New Roman" w:cs="Times New Roman"/>
@@ -12988,7 +12991,7 @@
           <w:color w:val="auto"/>
         </w:rPr>
       </w:pPr>
-      <w:bookmarkStart w:id="57" w:name="_Toc34406704"/>
+      <w:bookmarkStart w:id="58" w:name="_Toc34406704"/>
       <w:r>
         <w:rPr>
           <w:rFonts w:ascii="Times New Roman" w:eastAsia="Arial" w:hAnsi="Times New Roman" w:cs="Times New Roman"/>
@@ -12998,7 +13001,7 @@
         </w:rPr>
         <w:t>Tumblr</w:t>
       </w:r>
-      <w:bookmarkEnd w:id="57"/>
+      <w:bookmarkEnd w:id="58"/>
       <w:r>
         <w:rPr>
           <w:rFonts w:ascii="Times New Roman" w:eastAsia="Arial" w:hAnsi="Times New Roman" w:cs="Times New Roman"/>
@@ -13087,7 +13090,7 @@
           <w:szCs w:val="28"/>
         </w:rPr>
       </w:pPr>
-      <w:bookmarkStart w:id="58" w:name="_Toc34406705"/>
+      <w:bookmarkStart w:id="59" w:name="_Toc34406705"/>
       <w:r>
         <w:rPr>
           <w:rFonts w:eastAsia="Arial"/>
@@ -13096,7 +13099,7 @@
         </w:rPr>
         <w:t>Portal</w:t>
       </w:r>
-      <w:bookmarkEnd w:id="58"/>
+      <w:bookmarkEnd w:id="59"/>
     </w:p>
     <w:p>
       <w:pPr>
@@ -13113,7 +13116,7 @@
           <w:color w:val="auto"/>
         </w:rPr>
       </w:pPr>
-      <w:bookmarkStart w:id="59" w:name="_Toc34406706"/>
+      <w:bookmarkStart w:id="60" w:name="_Toc34406706"/>
       <w:r>
         <w:rPr>
           <w:rFonts w:ascii="Times New Roman" w:eastAsia="Arial" w:hAnsi="Times New Roman" w:cs="Times New Roman"/>
@@ -13123,7 +13126,7 @@
         </w:rPr>
         <w:t>AAU portal</w:t>
       </w:r>
-      <w:bookmarkEnd w:id="59"/>
+      <w:bookmarkEnd w:id="60"/>
       <w:r>
         <w:rPr>
           <w:rFonts w:ascii="Times New Roman" w:eastAsia="Arial" w:hAnsi="Times New Roman" w:cs="Times New Roman"/>
@@ -13176,7 +13179,7 @@
           <w:color w:val="auto"/>
         </w:rPr>
       </w:pPr>
-      <w:bookmarkStart w:id="60" w:name="_Toc34406707"/>
+      <w:bookmarkStart w:id="61" w:name="_Toc34406707"/>
       <w:r>
         <w:rPr>
           <w:rFonts w:ascii="Times New Roman" w:eastAsia="Arial" w:hAnsi="Times New Roman" w:cs="Times New Roman"/>
@@ -13186,7 +13189,7 @@
         </w:rPr>
         <w:t>Stanford</w:t>
       </w:r>
-      <w:bookmarkEnd w:id="60"/>
+      <w:bookmarkEnd w:id="61"/>
       <w:r>
         <w:rPr>
           <w:rFonts w:ascii="Times New Roman" w:eastAsia="Arial" w:hAnsi="Times New Roman" w:cs="Times New Roman"/>
@@ -13263,7 +13266,7 @@
           <w:color w:val="auto"/>
         </w:rPr>
       </w:pPr>
-      <w:bookmarkStart w:id="61" w:name="_Toc34406708"/>
+      <w:bookmarkStart w:id="62" w:name="_Toc34406708"/>
       <w:r>
         <w:rPr>
           <w:rFonts w:ascii="Times New Roman" w:eastAsia="Arial" w:hAnsi="Times New Roman" w:cs="Times New Roman"/>
@@ -13273,7 +13276,7 @@
         </w:rPr>
         <w:t>Camden</w:t>
       </w:r>
-      <w:bookmarkEnd w:id="61"/>
+      <w:bookmarkEnd w:id="62"/>
     </w:p>
     <w:p>
       <w:pPr>
@@ -13341,7 +13344,7 @@
           <w:color w:val="auto"/>
         </w:rPr>
       </w:pPr>
-      <w:bookmarkStart w:id="62" w:name="_Toc34406709"/>
+      <w:bookmarkStart w:id="63" w:name="_Toc34406709"/>
       <w:r>
         <w:rPr>
           <w:rFonts w:ascii="Times New Roman" w:eastAsia="Arial" w:hAnsi="Times New Roman" w:cs="Times New Roman"/>
@@ -13351,7 +13354,7 @@
         </w:rPr>
         <w:t>Forest hills</w:t>
       </w:r>
-      <w:bookmarkEnd w:id="62"/>
+      <w:bookmarkEnd w:id="63"/>
     </w:p>
     <w:p>
       <w:pPr>
@@ -13384,8 +13387,6 @@
         </w:rPr>
         <w:t>t i</w:t>
       </w:r>
-      <w:bookmarkStart w:id="63" w:name="_GoBack"/>
-      <w:bookmarkEnd w:id="63"/>
       <w:r>
         <w:rPr>
           <w:rFonts w:ascii="Times New Roman" w:hAnsi="Times New Roman" w:cs="Times New Roman"/>
@@ -16097,19 +16098,7 @@
           <w:rPr>
             <w:rStyle w:val="Hyperlink"/>
           </w:rPr>
-          <w:t>https://www.tandfonline</w:t>
-        </w:r>
-        <w:r>
-          <w:rPr>
-            <w:rStyle w:val="Hyperlink"/>
-          </w:rPr>
-          <w:t>.</w:t>
-        </w:r>
-        <w:r>
-          <w:rPr>
-            <w:rStyle w:val="Hyperlink"/>
-          </w:rPr>
-          <w:t>com/doi/full/10.1080/23738871.2016.1157619</w:t>
+          <w:t>https://www.tandfonline.com/doi/full/10.1080/23738871.2016.1157619</w:t>
         </w:r>
       </w:hyperlink>
       <w:r>
@@ -25013,7 +25002,7 @@
 </file>
 
 <file path=customXml/itemProps1.xml><?xml version="1.0" encoding="utf-8"?>
-<ds:datastoreItem xmlns:ds="http://schemas.openxmlformats.org/officeDocument/2006/customXml" ds:itemID="{397A290B-A9E9-4200-B118-1EFC2CC8B366}">
+<ds:datastoreItem xmlns:ds="http://schemas.openxmlformats.org/officeDocument/2006/customXml" ds:itemID="{BD023C26-D428-425B-9066-D4A86E17E720}">
   <ds:schemaRefs>
     <ds:schemaRef ds:uri="http://schemas.openxmlformats.org/officeDocument/2006/bibliography"/>
   </ds:schemaRefs>

</xml_diff>